<commit_message>
copy hotdbserver to 5.7.18
</commit_message>
<xml_diff>
--- a/plugin/htp_audit/HTP_MySQL审计使用手册.docx
+++ b/plugin/htp_audit/HTP_MySQL审计使用手册.docx
@@ -6,6 +6,7 @@
       <w:pPr>
         <w:jc w:val="center"/>
         <w:rPr>
+          <w:rFonts w:hint="eastAsia"/>
           <w:b/>
           <w:bCs/>
           <w:sz w:val="48"/>
@@ -319,9 +320,9 @@
       <w:bookmarkStart w:id="9" w:name="_Toc284475035"/>
       <w:bookmarkStart w:id="10" w:name="_Toc285008906"/>
       <w:bookmarkStart w:id="11" w:name="_Toc327445596"/>
-      <w:bookmarkStart w:id="12" w:name="_Toc528077275"/>
-      <w:bookmarkStart w:id="13" w:name="_Toc66389004"/>
-      <w:bookmarkStart w:id="14" w:name="_Toc250390986"/>
+      <w:bookmarkStart w:id="12" w:name="_Toc66389004"/>
+      <w:bookmarkStart w:id="13" w:name="_Toc250390986"/>
+      <w:bookmarkStart w:id="14" w:name="_Toc530518393"/>
       <w:r>
         <w:rPr>
           <w:b/>
@@ -343,7 +344,7 @@
       <w:bookmarkEnd w:id="9"/>
       <w:bookmarkEnd w:id="10"/>
       <w:bookmarkEnd w:id="11"/>
-      <w:bookmarkEnd w:id="12"/>
+      <w:bookmarkEnd w:id="14"/>
     </w:p>
     <w:tbl>
       <w:tblPr>
@@ -375,8 +376,8 @@
             <w:tcW w:w="1083" w:type="dxa"/>
             <w:shd w:val="clear" w:color="auto" w:fill="C0C0C0"/>
           </w:tcPr>
+          <w:bookmarkEnd w:id="12"/>
           <w:bookmarkEnd w:id="13"/>
-          <w:bookmarkEnd w:id="14"/>
           <w:p>
             <w:pPr>
               <w:pStyle w:val="Style-"/>
@@ -493,7 +494,7 @@
             <w:bookmarkStart w:id="15" w:name="_Toc335897874"/>
             <w:bookmarkStart w:id="16" w:name="_Toc339289907"/>
             <w:bookmarkStart w:id="17" w:name="_Toc339289950"/>
-            <w:bookmarkStart w:id="18" w:name="_Toc528077276"/>
+            <w:bookmarkStart w:id="18" w:name="_Toc530518394"/>
             <w:r>
               <w:rPr>
                 <w:rFonts w:hint="eastAsia"/>
@@ -1190,7 +1191,7 @@
       <w:bookmarkStart w:id="27" w:name="_Toc285008907"/>
       <w:bookmarkStart w:id="28" w:name="_Toc327445597"/>
       <w:bookmarkStart w:id="29" w:name="_Toc335897875"/>
-      <w:bookmarkStart w:id="30" w:name="_Toc528077277"/>
+      <w:bookmarkStart w:id="30" w:name="_Toc530518395"/>
       <w:r>
         <w:rPr>
           <w:rFonts w:hint="eastAsia"/>
@@ -1244,7 +1245,7 @@
       <w:r>
         <w:fldChar w:fldCharType="separate"/>
       </w:r>
-      <w:hyperlink w:anchor="_Toc528077275" w:history="1">
+      <w:hyperlink w:anchor="_Toc530518393" w:history="1">
         <w:r>
           <w:rPr>
             <w:rStyle w:val="a3"/>
@@ -1272,7 +1273,7 @@
             <w:noProof/>
             <w:webHidden/>
           </w:rPr>
-          <w:instrText xml:space="preserve"> PAGEREF _Toc528077275 \h </w:instrText>
+          <w:instrText xml:space="preserve"> PAGEREF _Toc530518393 \h </w:instrText>
         </w:r>
         <w:r>
           <w:rPr>
@@ -1314,7 +1315,7 @@
           <w:szCs w:val="22"/>
         </w:rPr>
       </w:pPr>
-      <w:hyperlink w:anchor="_Toc528077276" w:history="1">
+      <w:hyperlink w:anchor="_Toc530518394" w:history="1">
         <w:r>
           <w:rPr>
             <w:rStyle w:val="a3"/>
@@ -1341,7 +1342,7 @@
             <w:noProof/>
             <w:webHidden/>
           </w:rPr>
-          <w:instrText xml:space="preserve"> PAGEREF _Toc528077276 \h </w:instrText>
+          <w:instrText xml:space="preserve"> PAGEREF _Toc530518394 \h </w:instrText>
         </w:r>
         <w:r>
           <w:rPr>
@@ -1383,7 +1384,7 @@
           <w:szCs w:val="22"/>
         </w:rPr>
       </w:pPr>
-      <w:hyperlink w:anchor="_Toc528077277" w:history="1">
+      <w:hyperlink w:anchor="_Toc530518395" w:history="1">
         <w:r>
           <w:rPr>
             <w:rStyle w:val="a3"/>
@@ -1411,7 +1412,7 @@
             <w:noProof/>
             <w:webHidden/>
           </w:rPr>
-          <w:instrText xml:space="preserve"> PAGEREF _Toc528077277 \h </w:instrText>
+          <w:instrText xml:space="preserve"> PAGEREF _Toc530518395 \h </w:instrText>
         </w:r>
         <w:r>
           <w:rPr>
@@ -1453,7 +1454,7 @@
           <w:szCs w:val="22"/>
         </w:rPr>
       </w:pPr>
-      <w:hyperlink w:anchor="_Toc528077278" w:history="1">
+      <w:hyperlink w:anchor="_Toc530518396" w:history="1">
         <w:r>
           <w:rPr>
             <w:rStyle w:val="a3"/>
@@ -1481,7 +1482,7 @@
             <w:noProof/>
             <w:webHidden/>
           </w:rPr>
-          <w:instrText xml:space="preserve"> PAGEREF _Toc528077278 \h </w:instrText>
+          <w:instrText xml:space="preserve"> PAGEREF _Toc530518396 \h </w:instrText>
         </w:r>
         <w:r>
           <w:rPr>
@@ -1527,7 +1528,7 @@
           <w:szCs w:val="22"/>
         </w:rPr>
       </w:pPr>
-      <w:hyperlink w:anchor="_Toc528077279" w:history="1">
+      <w:hyperlink w:anchor="_Toc530518397" w:history="1">
         <w:r>
           <w:rPr>
             <w:rStyle w:val="a3"/>
@@ -1554,7 +1555,7 @@
             <w:noProof/>
             <w:webHidden/>
           </w:rPr>
-          <w:instrText xml:space="preserve"> PAGEREF _Toc528077279 \h </w:instrText>
+          <w:instrText xml:space="preserve"> PAGEREF _Toc530518397 \h </w:instrText>
         </w:r>
         <w:r>
           <w:rPr>
@@ -1600,7 +1601,7 @@
           <w:szCs w:val="22"/>
         </w:rPr>
       </w:pPr>
-      <w:hyperlink w:anchor="_Toc528077280" w:history="1">
+      <w:hyperlink w:anchor="_Toc530518398" w:history="1">
         <w:r>
           <w:rPr>
             <w:rStyle w:val="a3"/>
@@ -1627,7 +1628,7 @@
             <w:noProof/>
             <w:webHidden/>
           </w:rPr>
-          <w:instrText xml:space="preserve"> PAGEREF _Toc528077280 \h </w:instrText>
+          <w:instrText xml:space="preserve"> PAGEREF _Toc530518398 \h </w:instrText>
         </w:r>
         <w:r>
           <w:rPr>
@@ -1673,7 +1674,7 @@
           <w:szCs w:val="22"/>
         </w:rPr>
       </w:pPr>
-      <w:hyperlink w:anchor="_Toc528077281" w:history="1">
+      <w:hyperlink w:anchor="_Toc530518399" w:history="1">
         <w:r>
           <w:rPr>
             <w:rStyle w:val="a3"/>
@@ -1700,7 +1701,7 @@
             <w:noProof/>
             <w:webHidden/>
           </w:rPr>
-          <w:instrText xml:space="preserve"> PAGEREF _Toc528077281 \h </w:instrText>
+          <w:instrText xml:space="preserve"> PAGEREF _Toc530518399 \h </w:instrText>
         </w:r>
         <w:r>
           <w:rPr>
@@ -1742,7 +1743,7 @@
           <w:szCs w:val="22"/>
         </w:rPr>
       </w:pPr>
-      <w:hyperlink w:anchor="_Toc528077282" w:history="1">
+      <w:hyperlink w:anchor="_Toc530518400" w:history="1">
         <w:r>
           <w:rPr>
             <w:rStyle w:val="a3"/>
@@ -1769,7 +1770,7 @@
             <w:noProof/>
             <w:webHidden/>
           </w:rPr>
-          <w:instrText xml:space="preserve"> PAGEREF _Toc528077282 \h </w:instrText>
+          <w:instrText xml:space="preserve"> PAGEREF _Toc530518400 \h </w:instrText>
         </w:r>
         <w:r>
           <w:rPr>
@@ -1815,7 +1816,7 @@
           <w:szCs w:val="22"/>
         </w:rPr>
       </w:pPr>
-      <w:hyperlink w:anchor="_Toc528077283" w:history="1">
+      <w:hyperlink w:anchor="_Toc530518401" w:history="1">
         <w:r>
           <w:rPr>
             <w:rStyle w:val="a3"/>
@@ -1842,7 +1843,7 @@
             <w:noProof/>
             <w:webHidden/>
           </w:rPr>
-          <w:instrText xml:space="preserve"> PAGEREF _Toc528077283 \h </w:instrText>
+          <w:instrText xml:space="preserve"> PAGEREF _Toc530518401 \h </w:instrText>
         </w:r>
         <w:r>
           <w:rPr>
@@ -1888,7 +1889,7 @@
           <w:szCs w:val="22"/>
         </w:rPr>
       </w:pPr>
-      <w:hyperlink w:anchor="_Toc528077284" w:history="1">
+      <w:hyperlink w:anchor="_Toc530518402" w:history="1">
         <w:r>
           <w:rPr>
             <w:rStyle w:val="a3"/>
@@ -1915,7 +1916,7 @@
             <w:noProof/>
             <w:webHidden/>
           </w:rPr>
-          <w:instrText xml:space="preserve"> PAGEREF _Toc528077284 \h </w:instrText>
+          <w:instrText xml:space="preserve"> PAGEREF _Toc530518402 \h </w:instrText>
         </w:r>
         <w:r>
           <w:rPr>
@@ -1961,7 +1962,7 @@
           <w:szCs w:val="22"/>
         </w:rPr>
       </w:pPr>
-      <w:hyperlink w:anchor="_Toc528077285" w:history="1">
+      <w:hyperlink w:anchor="_Toc530518403" w:history="1">
         <w:r>
           <w:rPr>
             <w:rStyle w:val="a3"/>
@@ -1988,7 +1989,7 @@
             <w:noProof/>
             <w:webHidden/>
           </w:rPr>
-          <w:instrText xml:space="preserve"> PAGEREF _Toc528077285 \h </w:instrText>
+          <w:instrText xml:space="preserve"> PAGEREF _Toc530518403 \h </w:instrText>
         </w:r>
         <w:r>
           <w:rPr>
@@ -2030,7 +2031,7 @@
           <w:szCs w:val="22"/>
         </w:rPr>
       </w:pPr>
-      <w:hyperlink w:anchor="_Toc528077286" w:history="1">
+      <w:hyperlink w:anchor="_Toc530518404" w:history="1">
         <w:r>
           <w:rPr>
             <w:rStyle w:val="a3"/>
@@ -2057,7 +2058,7 @@
             <w:noProof/>
             <w:webHidden/>
           </w:rPr>
-          <w:instrText xml:space="preserve"> PAGEREF _Toc528077286 \h </w:instrText>
+          <w:instrText xml:space="preserve"> PAGEREF _Toc530518404 \h </w:instrText>
         </w:r>
         <w:r>
           <w:rPr>
@@ -2103,7 +2104,7 @@
           <w:szCs w:val="22"/>
         </w:rPr>
       </w:pPr>
-      <w:hyperlink w:anchor="_Toc528077287" w:history="1">
+      <w:hyperlink w:anchor="_Toc530518405" w:history="1">
         <w:r>
           <w:rPr>
             <w:rStyle w:val="a3"/>
@@ -2130,7 +2131,7 @@
             <w:noProof/>
             <w:webHidden/>
           </w:rPr>
-          <w:instrText xml:space="preserve"> PAGEREF _Toc528077287 \h </w:instrText>
+          <w:instrText xml:space="preserve"> PAGEREF _Toc530518405 \h </w:instrText>
         </w:r>
         <w:r>
           <w:rPr>
@@ -2176,7 +2177,7 @@
           <w:szCs w:val="22"/>
         </w:rPr>
       </w:pPr>
-      <w:hyperlink w:anchor="_Toc528077288" w:history="1">
+      <w:hyperlink w:anchor="_Toc530518406" w:history="1">
         <w:r>
           <w:rPr>
             <w:rStyle w:val="a3"/>
@@ -2203,7 +2204,7 @@
             <w:noProof/>
             <w:webHidden/>
           </w:rPr>
-          <w:instrText xml:space="preserve"> PAGEREF _Toc528077288 \h </w:instrText>
+          <w:instrText xml:space="preserve"> PAGEREF _Toc530518406 \h </w:instrText>
         </w:r>
         <w:r>
           <w:rPr>
@@ -2249,7 +2250,7 @@
           <w:szCs w:val="22"/>
         </w:rPr>
       </w:pPr>
-      <w:hyperlink w:anchor="_Toc528077289" w:history="1">
+      <w:hyperlink w:anchor="_Toc530518407" w:history="1">
         <w:r>
           <w:rPr>
             <w:rStyle w:val="a3"/>
@@ -2276,7 +2277,7 @@
             <w:noProof/>
             <w:webHidden/>
           </w:rPr>
-          <w:instrText xml:space="preserve"> PAGEREF _Toc528077289 \h </w:instrText>
+          <w:instrText xml:space="preserve"> PAGEREF _Toc530518407 \h </w:instrText>
         </w:r>
         <w:r>
           <w:rPr>
@@ -2322,7 +2323,7 @@
           <w:szCs w:val="22"/>
         </w:rPr>
       </w:pPr>
-      <w:hyperlink w:anchor="_Toc528077290" w:history="1">
+      <w:hyperlink w:anchor="_Toc530518408" w:history="1">
         <w:r>
           <w:rPr>
             <w:rStyle w:val="a3"/>
@@ -2349,7 +2350,7 @@
             <w:noProof/>
             <w:webHidden/>
           </w:rPr>
-          <w:instrText xml:space="preserve"> PAGEREF _Toc528077290 \h </w:instrText>
+          <w:instrText xml:space="preserve"> PAGEREF _Toc530518408 \h </w:instrText>
         </w:r>
         <w:r>
           <w:rPr>
@@ -2395,7 +2396,7 @@
           <w:szCs w:val="22"/>
         </w:rPr>
       </w:pPr>
-      <w:hyperlink w:anchor="_Toc528077291" w:history="1">
+      <w:hyperlink w:anchor="_Toc530518409" w:history="1">
         <w:r>
           <w:rPr>
             <w:rStyle w:val="a3"/>
@@ -2422,7 +2423,7 @@
             <w:noProof/>
             <w:webHidden/>
           </w:rPr>
-          <w:instrText xml:space="preserve"> PAGEREF _Toc528077291 \h </w:instrText>
+          <w:instrText xml:space="preserve"> PAGEREF _Toc530518409 \h </w:instrText>
         </w:r>
         <w:r>
           <w:rPr>
@@ -2468,7 +2469,7 @@
           <w:szCs w:val="22"/>
         </w:rPr>
       </w:pPr>
-      <w:hyperlink w:anchor="_Toc528077292" w:history="1">
+      <w:hyperlink w:anchor="_Toc530518410" w:history="1">
         <w:r>
           <w:rPr>
             <w:rStyle w:val="a3"/>
@@ -2495,7 +2496,7 @@
             <w:noProof/>
             <w:webHidden/>
           </w:rPr>
-          <w:instrText xml:space="preserve"> PAGEREF _Toc528077292 \h </w:instrText>
+          <w:instrText xml:space="preserve"> PAGEREF _Toc530518410 \h </w:instrText>
         </w:r>
         <w:r>
           <w:rPr>
@@ -2541,7 +2542,7 @@
           <w:szCs w:val="22"/>
         </w:rPr>
       </w:pPr>
-      <w:hyperlink w:anchor="_Toc528077293" w:history="1">
+      <w:hyperlink w:anchor="_Toc530518411" w:history="1">
         <w:r>
           <w:rPr>
             <w:rStyle w:val="a3"/>
@@ -2568,7 +2569,7 @@
             <w:noProof/>
             <w:webHidden/>
           </w:rPr>
-          <w:instrText xml:space="preserve"> PAGEREF _Toc528077293 \h </w:instrText>
+          <w:instrText xml:space="preserve"> PAGEREF _Toc530518411 \h </w:instrText>
         </w:r>
         <w:r>
           <w:rPr>
@@ -2614,7 +2615,7 @@
           <w:szCs w:val="22"/>
         </w:rPr>
       </w:pPr>
-      <w:hyperlink w:anchor="_Toc528077294" w:history="1">
+      <w:hyperlink w:anchor="_Toc530518412" w:history="1">
         <w:r>
           <w:rPr>
             <w:rStyle w:val="a3"/>
@@ -2641,7 +2642,7 @@
             <w:noProof/>
             <w:webHidden/>
           </w:rPr>
-          <w:instrText xml:space="preserve"> PAGEREF _Toc528077294 \h </w:instrText>
+          <w:instrText xml:space="preserve"> PAGEREF _Toc530518412 \h </w:instrText>
         </w:r>
         <w:r>
           <w:rPr>
@@ -2687,7 +2688,7 @@
           <w:szCs w:val="22"/>
         </w:rPr>
       </w:pPr>
-      <w:hyperlink w:anchor="_Toc528077295" w:history="1">
+      <w:hyperlink w:anchor="_Toc530518413" w:history="1">
         <w:r>
           <w:rPr>
             <w:rStyle w:val="a3"/>
@@ -2714,7 +2715,7 @@
             <w:noProof/>
             <w:webHidden/>
           </w:rPr>
-          <w:instrText xml:space="preserve"> PAGEREF _Toc528077295 \h </w:instrText>
+          <w:instrText xml:space="preserve"> PAGEREF _Toc530518413 \h </w:instrText>
         </w:r>
         <w:r>
           <w:rPr>
@@ -2760,7 +2761,7 @@
           <w:szCs w:val="22"/>
         </w:rPr>
       </w:pPr>
-      <w:hyperlink w:anchor="_Toc528077296" w:history="1">
+      <w:hyperlink w:anchor="_Toc530518414" w:history="1">
         <w:r>
           <w:rPr>
             <w:rStyle w:val="a3"/>
@@ -2787,7 +2788,7 @@
             <w:noProof/>
             <w:webHidden/>
           </w:rPr>
-          <w:instrText xml:space="preserve"> PAGEREF _Toc528077296 \h </w:instrText>
+          <w:instrText xml:space="preserve"> PAGEREF _Toc530518414 \h </w:instrText>
         </w:r>
         <w:r>
           <w:rPr>
@@ -2807,7 +2808,7 @@
             <w:noProof/>
             <w:webHidden/>
           </w:rPr>
-          <w:t>11</w:t>
+          <w:t>12</w:t>
         </w:r>
         <w:r>
           <w:rPr>
@@ -2833,7 +2834,7 @@
           <w:szCs w:val="22"/>
         </w:rPr>
       </w:pPr>
-      <w:hyperlink w:anchor="_Toc528077297" w:history="1">
+      <w:hyperlink w:anchor="_Toc530518415" w:history="1">
         <w:r>
           <w:rPr>
             <w:rStyle w:val="a3"/>
@@ -2860,7 +2861,7 @@
             <w:noProof/>
             <w:webHidden/>
           </w:rPr>
-          <w:instrText xml:space="preserve"> PAGEREF _Toc528077297 \h </w:instrText>
+          <w:instrText xml:space="preserve"> PAGEREF _Toc530518415 \h </w:instrText>
         </w:r>
         <w:r>
           <w:rPr>
@@ -2906,7 +2907,7 @@
           <w:szCs w:val="22"/>
         </w:rPr>
       </w:pPr>
-      <w:hyperlink w:anchor="_Toc528077298" w:history="1">
+      <w:hyperlink w:anchor="_Toc530518416" w:history="1">
         <w:r>
           <w:rPr>
             <w:rStyle w:val="a3"/>
@@ -2933,7 +2934,7 @@
             <w:noProof/>
             <w:webHidden/>
           </w:rPr>
-          <w:instrText xml:space="preserve"> PAGEREF _Toc528077298 \h </w:instrText>
+          <w:instrText xml:space="preserve"> PAGEREF _Toc530518416 \h </w:instrText>
         </w:r>
         <w:r>
           <w:rPr>
@@ -2953,7 +2954,7 @@
             <w:noProof/>
             <w:webHidden/>
           </w:rPr>
-          <w:t>16</w:t>
+          <w:t>17</w:t>
         </w:r>
         <w:r>
           <w:rPr>
@@ -2979,7 +2980,7 @@
           <w:szCs w:val="22"/>
         </w:rPr>
       </w:pPr>
-      <w:hyperlink w:anchor="_Toc528077299" w:history="1">
+      <w:hyperlink w:anchor="_Toc530518417" w:history="1">
         <w:r>
           <w:rPr>
             <w:rStyle w:val="a3"/>
@@ -3006,7 +3007,7 @@
             <w:noProof/>
             <w:webHidden/>
           </w:rPr>
-          <w:instrText xml:space="preserve"> PAGEREF _Toc528077299 \h </w:instrText>
+          <w:instrText xml:space="preserve"> PAGEREF _Toc530518417 \h </w:instrText>
         </w:r>
         <w:r>
           <w:rPr>
@@ -3026,7 +3027,7 @@
             <w:noProof/>
             <w:webHidden/>
           </w:rPr>
-          <w:t>18</w:t>
+          <w:t>19</w:t>
         </w:r>
         <w:r>
           <w:rPr>
@@ -3055,7 +3056,7 @@
         </w:rPr>
         <w:br w:type="page"/>
       </w:r>
-      <w:bookmarkStart w:id="31" w:name="_Toc528077278"/>
+      <w:bookmarkStart w:id="31" w:name="_Toc530518396"/>
       <w:r>
         <w:rPr>
           <w:rFonts w:hint="eastAsia"/>
@@ -3070,7 +3071,7 @@
       <w:pPr>
         <w:pStyle w:val="2"/>
       </w:pPr>
-      <w:bookmarkStart w:id="32" w:name="_Toc528077279"/>
+      <w:bookmarkStart w:id="32" w:name="_Toc530518397"/>
       <w:r>
         <w:t>1编写目的</w:t>
       </w:r>
@@ -3110,7 +3111,7 @@
       <w:pPr>
         <w:pStyle w:val="2"/>
       </w:pPr>
-      <w:bookmarkStart w:id="33" w:name="_Toc528077280"/>
+      <w:bookmarkStart w:id="33" w:name="_Toc530518398"/>
       <w:r>
         <w:t>2参考资料</w:t>
       </w:r>
@@ -3146,14 +3147,14 @@
         <w:rPr>
           <w:szCs w:val="24"/>
         </w:rPr>
-        <w:t>http://dev.mysql.com/doc/refman/5.5/en/audit-log-plugin.html</w:t>
+        <w:t>https://dev.mysql.com/doc/refman/5.7/en/audit-log-logging-control.html</w:t>
       </w:r>
     </w:p>
     <w:p>
       <w:pPr>
         <w:pStyle w:val="2"/>
       </w:pPr>
-      <w:bookmarkStart w:id="34" w:name="_Toc528077281"/>
+      <w:bookmarkStart w:id="34" w:name="_Toc530518399"/>
       <w:r>
         <w:t>3术语和缩写词</w:t>
       </w:r>
@@ -3194,16 +3195,27 @@
         </w:rPr>
         <w:t>的</w:t>
       </w:r>
-      <w:proofErr w:type="spellStart"/>
       <w:proofErr w:type="gramEnd"/>
       <w:r>
         <w:rPr>
           <w:rFonts w:hint="eastAsia"/>
           <w:szCs w:val="24"/>
         </w:rPr>
-        <w:t>mysql</w:t>
-      </w:r>
-      <w:proofErr w:type="spellEnd"/>
+        <w:t>M</w:t>
+      </w:r>
+      <w:r>
+        <w:rPr>
+          <w:rFonts w:hint="eastAsia"/>
+          <w:szCs w:val="24"/>
+        </w:rPr>
+        <w:t>y</w:t>
+      </w:r>
+      <w:r>
+        <w:rPr>
+          <w:szCs w:val="24"/>
+        </w:rPr>
+        <w:t>SQL</w:t>
+      </w:r>
       <w:r>
         <w:rPr>
           <w:rFonts w:hint="eastAsia"/>
@@ -3223,7 +3235,7 @@
         </w:rPr>
         <w:br w:type="page"/>
       </w:r>
-      <w:bookmarkStart w:id="35" w:name="_Toc528077282"/>
+      <w:bookmarkStart w:id="35" w:name="_Toc530518400"/>
       <w:r>
         <w:rPr>
           <w:rFonts w:hint="eastAsia"/>
@@ -3237,7 +3249,7 @@
       <w:pPr>
         <w:pStyle w:val="2"/>
       </w:pPr>
-      <w:bookmarkStart w:id="36" w:name="_Toc528077283"/>
+      <w:bookmarkStart w:id="36" w:name="_Toc530518401"/>
       <w:r>
         <w:rPr>
           <w:rFonts w:hint="eastAsia"/>
@@ -3262,15 +3274,13 @@
         </w:rPr>
         <w:t>用于</w:t>
       </w:r>
-      <w:proofErr w:type="spellStart"/>
       <w:r>
         <w:rPr>
           <w:rFonts w:hint="eastAsia"/>
           <w:szCs w:val="24"/>
         </w:rPr>
-        <w:t>mysql</w:t>
-      </w:r>
-      <w:proofErr w:type="spellEnd"/>
+        <w:t>MySQL</w:t>
+      </w:r>
       <w:r>
         <w:rPr>
           <w:rFonts w:hint="eastAsia"/>
@@ -3283,7 +3293,7 @@
       <w:pPr>
         <w:pStyle w:val="2"/>
       </w:pPr>
-      <w:bookmarkStart w:id="37" w:name="_Toc528077284"/>
+      <w:bookmarkStart w:id="37" w:name="_Toc530518402"/>
       <w:r>
         <w:rPr>
           <w:rFonts w:hint="eastAsia"/>
@@ -3355,15 +3365,13 @@
         </w:rPr>
         <w:t>的</w:t>
       </w:r>
-      <w:proofErr w:type="spellStart"/>
       <w:r>
         <w:rPr>
           <w:rFonts w:cs="Arial" w:hint="eastAsia"/>
           <w:szCs w:val="24"/>
         </w:rPr>
-        <w:t>mysql</w:t>
-      </w:r>
-      <w:proofErr w:type="spellEnd"/>
+        <w:t>MySQL</w:t>
+      </w:r>
       <w:r>
         <w:rPr>
           <w:rFonts w:cs="Arial"/>
@@ -3385,15 +3393,13 @@
         </w:rPr>
         <w:t>版本上，</w:t>
       </w:r>
-      <w:proofErr w:type="spellStart"/>
       <w:r>
         <w:rPr>
           <w:rFonts w:cs="Arial" w:hint="eastAsia"/>
           <w:szCs w:val="24"/>
         </w:rPr>
-        <w:t>mysql</w:t>
-      </w:r>
-      <w:proofErr w:type="spellEnd"/>
+        <w:t>MySQL</w:t>
+      </w:r>
       <w:r>
         <w:rPr>
           <w:rFonts w:cs="Arial" w:hint="eastAsia"/>
@@ -3455,7 +3461,7 @@
       <w:pPr>
         <w:pStyle w:val="2"/>
       </w:pPr>
-      <w:bookmarkStart w:id="38" w:name="_Toc528077285"/>
+      <w:bookmarkStart w:id="38" w:name="_Toc530518403"/>
       <w:r>
         <w:rPr>
           <w:rFonts w:hint="eastAsia"/>
@@ -3477,15 +3483,13 @@
         </w:rPr>
         <w:t>在全部审计功能打开的情况下，</w:t>
       </w:r>
-      <w:proofErr w:type="spellStart"/>
       <w:r>
         <w:rPr>
           <w:rFonts w:hint="eastAsia"/>
           <w:szCs w:val="24"/>
         </w:rPr>
-        <w:t>mysql</w:t>
-      </w:r>
-      <w:proofErr w:type="spellEnd"/>
+        <w:t>MySQL</w:t>
+      </w:r>
       <w:r>
         <w:rPr>
           <w:rFonts w:hint="eastAsia"/>
@@ -3512,7 +3516,7 @@
         </w:rPr>
         <w:br w:type="page"/>
       </w:r>
-      <w:bookmarkStart w:id="39" w:name="_Toc528077286"/>
+      <w:bookmarkStart w:id="39" w:name="_Toc530518404"/>
       <w:r>
         <w:rPr>
           <w:rFonts w:hint="eastAsia"/>
@@ -3526,7 +3530,7 @@
       <w:pPr>
         <w:pStyle w:val="2"/>
       </w:pPr>
-      <w:bookmarkStart w:id="40" w:name="_Toc528077287"/>
+      <w:bookmarkStart w:id="40" w:name="_Toc530518405"/>
       <w:r>
         <w:t>1</w:t>
       </w:r>
@@ -3549,31 +3553,42 @@
           <w:rFonts w:hint="eastAsia"/>
           <w:szCs w:val="24"/>
         </w:rPr>
-        <w:t>该软件</w:t>
-      </w:r>
-      <w:proofErr w:type="gramStart"/>
+        <w:t>提供源码安装</w:t>
+      </w:r>
       <w:r>
         <w:rPr>
           <w:rFonts w:hint="eastAsia"/>
           <w:szCs w:val="24"/>
         </w:rPr>
-        <w:t>随</w:t>
+        <w:t>。</w:t>
       </w:r>
       <w:r>
         <w:rPr>
           <w:rFonts w:hint="eastAsia"/>
           <w:szCs w:val="24"/>
         </w:rPr>
-        <w:t>热璞</w:t>
+        <w:t>在plugin</w:t>
+      </w:r>
+      <w:r>
+        <w:rPr>
+          <w:szCs w:val="24"/>
+        </w:rPr>
+        <w:t xml:space="preserve"> </w:t>
+      </w:r>
+      <w:r>
+        <w:rPr>
+          <w:rFonts w:hint="eastAsia"/>
+          <w:szCs w:val="24"/>
+        </w:rPr>
+        <w:t>目录下新建目录</w:t>
       </w:r>
       <w:proofErr w:type="spellStart"/>
-      <w:proofErr w:type="gramEnd"/>
       <w:r>
         <w:rPr>
           <w:rFonts w:hint="eastAsia"/>
           <w:szCs w:val="24"/>
         </w:rPr>
-        <w:t>mysql</w:t>
+        <w:t>htp_audit</w:t>
       </w:r>
       <w:proofErr w:type="spellEnd"/>
       <w:r>
@@ -3581,45 +3596,69 @@
           <w:rFonts w:hint="eastAsia"/>
           <w:szCs w:val="24"/>
         </w:rPr>
-        <w:t>安装</w:t>
-      </w:r>
-      <w:proofErr w:type="gramStart"/>
+        <w:t>，将源码文件拷贝至该目录，进行编译，编译</w:t>
+      </w:r>
       <w:r>
         <w:rPr>
           <w:rFonts w:hint="eastAsia"/>
           <w:szCs w:val="24"/>
         </w:rPr>
-        <w:t>包共</w:t>
-      </w:r>
-      <w:proofErr w:type="gramEnd"/>
+        <w:t>安装后</w:t>
+      </w:r>
       <w:r>
         <w:rPr>
           <w:rFonts w:hint="eastAsia"/>
           <w:szCs w:val="24"/>
         </w:rPr>
-        <w:t>同发布。安装</w:t>
-      </w:r>
-      <w:proofErr w:type="gramStart"/>
+        <w:t>会生成</w:t>
+      </w:r>
       <w:r>
         <w:rPr>
           <w:rFonts w:hint="eastAsia"/>
           <w:szCs w:val="24"/>
         </w:rPr>
-        <w:t>后包括</w:t>
-      </w:r>
-      <w:proofErr w:type="gramEnd"/>
+        <w:t>动态链接库</w:t>
+      </w:r>
       <w:r>
         <w:rPr>
           <w:rFonts w:hint="eastAsia"/>
           <w:szCs w:val="24"/>
         </w:rPr>
-        <w:t>动态链接库</w:t>
+        <w:t>hotpu</w:t>
       </w:r>
       <w:r>
         <w:rPr>
           <w:rFonts w:hint="eastAsia"/>
           <w:szCs w:val="24"/>
         </w:rPr>
+        <w:t>_audit.s</w:t>
+      </w:r>
+      <w:r>
+        <w:rPr>
+          <w:szCs w:val="24"/>
+        </w:rPr>
+        <w:t>o</w:t>
+      </w:r>
+      <w:r>
+        <w:rPr>
+          <w:rFonts w:hint="eastAsia"/>
+          <w:szCs w:val="24"/>
+        </w:rPr>
+        <w:t>。</w:t>
+      </w:r>
+      <w:r>
+        <w:rPr>
+          <w:rFonts w:hint="eastAsia"/>
+          <w:szCs w:val="24"/>
+        </w:rPr>
+        <w:t>配置文件</w:t>
+      </w:r>
+      <w:proofErr w:type="spellStart"/>
+      <w:r>
+        <w:rPr>
+          <w:rFonts w:hint="eastAsia"/>
+          <w:szCs w:val="24"/>
+        </w:rPr>
         <w:t>hotpu</w:t>
       </w:r>
       <w:r>
@@ -3627,30 +3666,22 @@
           <w:rFonts w:hint="eastAsia"/>
           <w:szCs w:val="24"/>
         </w:rPr>
-        <w:t>_audit.so和配置文件</w:t>
-      </w:r>
-      <w:proofErr w:type="spellStart"/>
+        <w:t>_audit.cnf</w:t>
+      </w:r>
+      <w:proofErr w:type="spellEnd"/>
       <w:r>
         <w:rPr>
           <w:rFonts w:hint="eastAsia"/>
           <w:szCs w:val="24"/>
         </w:rPr>
-        <w:t>hotpu</w:t>
+        <w:t xml:space="preserve"> 参照模板</w:t>
       </w:r>
       <w:r>
         <w:rPr>
           <w:rFonts w:hint="eastAsia"/>
           <w:szCs w:val="24"/>
         </w:rPr>
-        <w:t>_audit.cnf</w:t>
-      </w:r>
-      <w:proofErr w:type="spellEnd"/>
-      <w:r>
-        <w:rPr>
-          <w:rFonts w:hint="eastAsia"/>
-          <w:szCs w:val="24"/>
-        </w:rPr>
-        <w:t>两个部分</w:t>
+        <w:t>。</w:t>
       </w:r>
     </w:p>
     <w:p>
@@ -3664,7 +3695,7 @@
       <w:pPr>
         <w:pStyle w:val="2"/>
       </w:pPr>
-      <w:bookmarkStart w:id="41" w:name="_Toc528077288"/>
+      <w:bookmarkStart w:id="41" w:name="_Toc530518406"/>
       <w:r>
         <w:rPr>
           <w:rFonts w:hint="eastAsia"/>
@@ -3677,7 +3708,7 @@
       <w:pPr>
         <w:pStyle w:val="3"/>
       </w:pPr>
-      <w:bookmarkStart w:id="42" w:name="_Toc528077289"/>
+      <w:bookmarkStart w:id="42" w:name="_Toc530518407"/>
       <w:r>
         <w:rPr>
           <w:rFonts w:hint="eastAsia"/>
@@ -3744,7 +3775,7 @@
       <w:pPr>
         <w:pStyle w:val="3"/>
       </w:pPr>
-      <w:bookmarkStart w:id="43" w:name="_Toc528077290"/>
+      <w:bookmarkStart w:id="43" w:name="_Toc530518408"/>
       <w:r>
         <w:rPr>
           <w:rFonts w:hint="eastAsia"/>
@@ -3781,7 +3812,7 @@
       <w:pPr>
         <w:pStyle w:val="2"/>
       </w:pPr>
-      <w:bookmarkStart w:id="44" w:name="_Toc528077291"/>
+      <w:bookmarkStart w:id="44" w:name="_Toc530518409"/>
       <w:r>
         <w:rPr>
           <w:rFonts w:hint="eastAsia"/>
@@ -3798,29 +3829,25 @@
         </w:rPr>
         <w:t>热璞</w:t>
       </w:r>
-      <w:proofErr w:type="spellStart"/>
       <w:proofErr w:type="gramEnd"/>
       <w:r>
         <w:rPr>
           <w:rFonts w:hint="eastAsia"/>
         </w:rPr>
-        <w:t>mysql</w:t>
-      </w:r>
-      <w:proofErr w:type="spellEnd"/>
+        <w:t>MySQL</w:t>
+      </w:r>
       <w:r>
         <w:rPr>
           <w:rFonts w:hint="eastAsia"/>
         </w:rPr>
         <w:t>审计插件使用独立的配置文件，并不从</w:t>
       </w:r>
-      <w:proofErr w:type="spellStart"/>
-      <w:r>
-        <w:rPr>
-          <w:rFonts w:hint="eastAsia"/>
-        </w:rPr>
-        <w:t>mysql</w:t>
-      </w:r>
-      <w:proofErr w:type="spellEnd"/>
+      <w:r>
+        <w:rPr>
+          <w:rFonts w:hint="eastAsia"/>
+        </w:rPr>
+        <w:t>MySQL</w:t>
+      </w:r>
       <w:r>
         <w:rPr>
           <w:rFonts w:hint="eastAsia"/>
@@ -3836,14 +3863,12 @@
         </w:rPr>
         <w:t>审计插件的配置文件需要与插件放在相同目录，也就是</w:t>
       </w:r>
-      <w:proofErr w:type="spellStart"/>
-      <w:r>
-        <w:rPr>
-          <w:rFonts w:hint="eastAsia"/>
-        </w:rPr>
-        <w:t>mysql</w:t>
-      </w:r>
-      <w:proofErr w:type="spellEnd"/>
+      <w:r>
+        <w:rPr>
+          <w:rFonts w:hint="eastAsia"/>
+        </w:rPr>
+        <w:t>MySQL</w:t>
+      </w:r>
       <w:r>
         <w:rPr>
           <w:rFonts w:hint="eastAsia"/>
@@ -3871,7 +3896,19 @@
         <w:rPr>
           <w:rFonts w:hint="eastAsia"/>
         </w:rPr>
-        <w:t>和过滤组构成。</w:t>
+        <w:t>和</w:t>
+      </w:r>
+      <w:r>
+        <w:rPr>
+          <w:rFonts w:hint="eastAsia"/>
+        </w:rPr>
+        <w:t>筛选</w:t>
+      </w:r>
+      <w:r>
+        <w:rPr>
+          <w:rFonts w:hint="eastAsia"/>
+        </w:rPr>
+        <w:t>组构成。</w:t>
       </w:r>
       <w:proofErr w:type="gramStart"/>
       <w:r>
@@ -3887,33 +3924,53 @@
         </w:rPr>
         <w:t>用于配置审计插件的通用属性，</w:t>
       </w:r>
-      <w:proofErr w:type="gramStart"/>
-      <w:r>
-        <w:rPr>
-          <w:rFonts w:hint="eastAsia"/>
-        </w:rPr>
-        <w:t>过滤</w:t>
-      </w:r>
-      <w:proofErr w:type="gramEnd"/>
-      <w:r>
-        <w:rPr>
-          <w:rFonts w:hint="eastAsia"/>
-        </w:rPr>
-        <w:t>组用于配置运行时的过滤规则，每一个</w:t>
-      </w:r>
-      <w:proofErr w:type="gramStart"/>
-      <w:r>
-        <w:rPr>
-          <w:rFonts w:hint="eastAsia"/>
-        </w:rPr>
-        <w:t>过滤组对</w:t>
-      </w:r>
-      <w:proofErr w:type="gramEnd"/>
-      <w:r>
-        <w:rPr>
-          <w:rFonts w:hint="eastAsia"/>
-        </w:rPr>
-        <w:t>应一个过滤规则。</w:t>
+      <w:r>
+        <w:rPr>
+          <w:rFonts w:hint="eastAsia"/>
+        </w:rPr>
+        <w:t>筛选</w:t>
+      </w:r>
+      <w:r>
+        <w:rPr>
+          <w:rFonts w:hint="eastAsia"/>
+        </w:rPr>
+        <w:t>组用于配置运行时的</w:t>
+      </w:r>
+      <w:r>
+        <w:rPr>
+          <w:rFonts w:hint="eastAsia"/>
+        </w:rPr>
+        <w:t>筛选</w:t>
+      </w:r>
+      <w:r>
+        <w:rPr>
+          <w:rFonts w:hint="eastAsia"/>
+        </w:rPr>
+        <w:t>规则，每一个</w:t>
+      </w:r>
+      <w:r>
+        <w:rPr>
+          <w:rFonts w:hint="eastAsia"/>
+        </w:rPr>
+        <w:t>筛选</w:t>
+      </w:r>
+      <w:r>
+        <w:rPr>
+          <w:rFonts w:hint="eastAsia"/>
+        </w:rPr>
+        <w:t>组对应一个</w:t>
+      </w:r>
+      <w:r>
+        <w:rPr>
+          <w:rFonts w:hint="eastAsia"/>
+        </w:rPr>
+        <w:t>筛选</w:t>
+      </w:r>
+      <w:r>
+        <w:rPr>
+          <w:rFonts w:hint="eastAsia"/>
+        </w:rPr>
+        <w:t>规则。</w:t>
       </w:r>
     </w:p>
     <w:p/>
@@ -3921,7 +3978,7 @@
       <w:pPr>
         <w:pStyle w:val="3"/>
       </w:pPr>
-      <w:bookmarkStart w:id="45" w:name="_Toc528077292"/>
+      <w:bookmarkStart w:id="45" w:name="_Toc530518410"/>
       <w:r>
         <w:rPr>
           <w:rFonts w:hint="eastAsia"/>
@@ -3971,14 +4028,14 @@
         <w:rPr>
           <w:rFonts w:hint="eastAsia"/>
         </w:rPr>
-        <w:t>组名，配置项，注释和空行。其中注释是以“#”字符开头的行，空行是包含空格/制表符/回车/换行字符，这两种行将被审计插件</w:t>
+        <w:t>组名，配置项，注释和空行。其中注释是以“#”字</w:t>
       </w:r>
       <w:r>
         <w:rPr>
           <w:rFonts w:hint="eastAsia"/>
         </w:rPr>
         <w:lastRenderedPageBreak/>
-        <w:t>忽略。</w:t>
+        <w:t>符开头的行，空行是包含空格/制表符/回车/换行字符，这两种行将被审计插件忽略。</w:t>
       </w:r>
       <w:proofErr w:type="gramStart"/>
       <w:r>
@@ -4000,7 +4057,7 @@
       <w:pPr>
         <w:pStyle w:val="3"/>
       </w:pPr>
-      <w:bookmarkStart w:id="46" w:name="_Toc528077293"/>
+      <w:bookmarkStart w:id="46" w:name="_Toc530518411"/>
       <w:r>
         <w:t>3-2、</w:t>
       </w:r>
@@ -4031,7 +4088,19 @@
         <w:rPr>
           <w:rFonts w:hint="eastAsia"/>
         </w:rPr>
-        <w:t>和过滤配置组。</w:t>
+        <w:t>和</w:t>
+      </w:r>
+      <w:r>
+        <w:rPr>
+          <w:rFonts w:hint="eastAsia"/>
+        </w:rPr>
+        <w:t>筛选</w:t>
+      </w:r>
+      <w:r>
+        <w:rPr>
+          <w:rFonts w:hint="eastAsia"/>
+        </w:rPr>
+        <w:t>配置组。</w:t>
       </w:r>
     </w:p>
     <w:p>
@@ -4070,7 +4139,7 @@
         <w:rPr>
           <w:rFonts w:hint="eastAsia"/>
         </w:rPr>
-        <w:t>过滤</w:t>
+        <w:t>筛选</w:t>
       </w:r>
       <w:proofErr w:type="gramStart"/>
       <w:r>
@@ -4095,14 +4164,12 @@
         </w:rPr>
         <w:t>为内容的配置行开始，其后为</w:t>
       </w:r>
-      <w:proofErr w:type="gramStart"/>
-      <w:r>
-        <w:rPr>
-          <w:rFonts w:hint="eastAsia"/>
-        </w:rPr>
-        <w:t>过滤</w:t>
-      </w:r>
-      <w:proofErr w:type="gramEnd"/>
+      <w:r>
+        <w:rPr>
+          <w:rFonts w:hint="eastAsia"/>
+        </w:rPr>
+        <w:t>筛选</w:t>
+      </w:r>
       <w:r>
         <w:rPr>
           <w:rFonts w:hint="eastAsia"/>
@@ -4228,7 +4295,13 @@
         <w:rPr>
           <w:rFonts w:hint="eastAsia"/>
         </w:rPr>
-        <w:t>过滤配置组</w:t>
+        <w:t>筛选</w:t>
+      </w:r>
+      <w:r>
+        <w:rPr>
+          <w:rFonts w:hint="eastAsia"/>
+        </w:rPr>
+        <w:t>配置组</w:t>
       </w:r>
     </w:p>
     <w:p>
@@ -4245,7 +4318,7 @@
         <w:rPr>
           <w:rFonts w:hint="eastAsia"/>
         </w:rPr>
-        <w:t>过滤</w:t>
+        <w:t>筛选</w:t>
       </w:r>
       <w:proofErr w:type="gramStart"/>
       <w:r>
@@ -4267,23 +4340,59 @@
         <w:rPr>
           <w:rFonts w:hint="eastAsia"/>
         </w:rPr>
-        <w:t>name:过滤配置的名字</w:t>
-      </w:r>
-    </w:p>
-    <w:p>
-      <w:r>
-        <w:rPr>
-          <w:rFonts w:hint="eastAsia"/>
-        </w:rPr>
-        <w:t>user:进行过滤的用户名字</w:t>
-      </w:r>
-    </w:p>
-    <w:p>
-      <w:r>
-        <w:rPr>
-          <w:rFonts w:hint="eastAsia"/>
-        </w:rPr>
-        <w:t>host:进行过滤的主机名或</w:t>
+        <w:t>name:</w:t>
+      </w:r>
+      <w:r>
+        <w:rPr>
+          <w:rFonts w:hint="eastAsia"/>
+        </w:rPr>
+        <w:t>筛选</w:t>
+      </w:r>
+      <w:r>
+        <w:rPr>
+          <w:rFonts w:hint="eastAsia"/>
+        </w:rPr>
+        <w:t>配置的名字</w:t>
+      </w:r>
+    </w:p>
+    <w:p>
+      <w:r>
+        <w:rPr>
+          <w:rFonts w:hint="eastAsia"/>
+        </w:rPr>
+        <w:t>user:进行</w:t>
+      </w:r>
+      <w:r>
+        <w:rPr>
+          <w:rFonts w:hint="eastAsia"/>
+        </w:rPr>
+        <w:t>筛选</w:t>
+      </w:r>
+      <w:r>
+        <w:rPr>
+          <w:rFonts w:hint="eastAsia"/>
+        </w:rPr>
+        <w:t>的用户名字</w:t>
+      </w:r>
+    </w:p>
+    <w:p>
+      <w:r>
+        <w:rPr>
+          <w:rFonts w:hint="eastAsia"/>
+        </w:rPr>
+        <w:t>host:进行</w:t>
+      </w:r>
+      <w:r>
+        <w:rPr>
+          <w:rFonts w:hint="eastAsia"/>
+        </w:rPr>
+        <w:t>筛选</w:t>
+      </w:r>
+      <w:r>
+        <w:rPr>
+          <w:rFonts w:hint="eastAsia"/>
+        </w:rPr>
+        <w:t>的主机名或</w:t>
       </w:r>
       <w:proofErr w:type="spellStart"/>
       <w:r>
@@ -4299,7 +4408,19 @@
         <w:rPr>
           <w:rFonts w:hint="eastAsia"/>
         </w:rPr>
-        <w:t>event:进行过滤的事件</w:t>
+        <w:t>event:进行</w:t>
+      </w:r>
+      <w:r>
+        <w:rPr>
+          <w:rFonts w:hint="eastAsia"/>
+        </w:rPr>
+        <w:t>筛选</w:t>
+      </w:r>
+      <w:r>
+        <w:rPr>
+          <w:rFonts w:hint="eastAsia"/>
+        </w:rPr>
+        <w:t>的事件</w:t>
       </w:r>
       <w:r>
         <w:rPr>
@@ -4634,7 +4755,7 @@
               <w:t>Q</w:t>
             </w:r>
             <w:r>
-              <w:t>UERY STARTUP</w:t>
+              <w:t>UERY</w:t>
             </w:r>
           </w:p>
         </w:tc>
@@ -4731,11 +4852,6 @@
             <w:tcW w:w="4252" w:type="dxa"/>
           </w:tcPr>
           <w:p>
-            <w:pPr>
-              <w:rPr>
-                <w:rFonts w:hint="eastAsia"/>
-              </w:rPr>
-            </w:pPr>
             <w:r>
               <w:rPr>
                 <w:rFonts w:hint="eastAsia"/>
@@ -4900,11 +5016,6 @@
             <w:tcW w:w="3256" w:type="dxa"/>
           </w:tcPr>
           <w:p>
-            <w:pPr>
-              <w:rPr>
-                <w:rFonts w:hint="eastAsia"/>
-              </w:rPr>
-            </w:pPr>
             <w:proofErr w:type="gramStart"/>
             <w:r>
               <w:rPr>
@@ -4923,11 +5034,6 @@
             <w:tcW w:w="4110" w:type="dxa"/>
           </w:tcPr>
           <w:p>
-            <w:pPr>
-              <w:rPr>
-                <w:rFonts w:hint="eastAsia"/>
-              </w:rPr>
-            </w:pPr>
             <w:r>
               <w:rPr>
                 <w:rFonts w:hint="eastAsia"/>
@@ -6312,11 +6418,6 @@
             <w:tcW w:w="4110" w:type="dxa"/>
           </w:tcPr>
           <w:p>
-            <w:pPr>
-              <w:rPr>
-                <w:rFonts w:hint="eastAsia"/>
-              </w:rPr>
-            </w:pPr>
             <w:r>
               <w:rPr>
                 <w:rFonts w:hint="eastAsia"/>
@@ -6327,13 +6428,7 @@
         </w:tc>
       </w:tr>
     </w:tbl>
-    <w:p>
-      <w:pPr>
-        <w:rPr>
-          <w:rFonts w:hint="eastAsia"/>
-        </w:rPr>
-      </w:pPr>
-    </w:p>
+    <w:p/>
     <w:p>
       <w:pPr>
         <w:pStyle w:val="4"/>
@@ -6446,7 +6541,19 @@
         <w:rPr>
           <w:rFonts w:hint="eastAsia"/>
         </w:rPr>
-        <w:t>4、过滤组中，</w:t>
+        <w:t>4、</w:t>
+      </w:r>
+      <w:r>
+        <w:rPr>
+          <w:rFonts w:hint="eastAsia"/>
+        </w:rPr>
+        <w:t>筛选</w:t>
+      </w:r>
+      <w:r>
+        <w:rPr>
+          <w:rFonts w:hint="eastAsia"/>
+        </w:rPr>
+        <w:t>组中，</w:t>
       </w:r>
       <w:r>
         <w:rPr>
@@ -6571,7 +6678,19 @@
               <w:rPr>
                 <w:rFonts w:hint="eastAsia"/>
               </w:rPr>
-              <w:t>配置过滤规则的名称</w:t>
+              <w:t>配置</w:t>
+            </w:r>
+            <w:r>
+              <w:rPr>
+                <w:rFonts w:hint="eastAsia"/>
+              </w:rPr>
+              <w:t>筛选</w:t>
+            </w:r>
+            <w:r>
+              <w:rPr>
+                <w:rFonts w:hint="eastAsia"/>
+              </w:rPr>
+              <w:t>规则的名称</w:t>
             </w:r>
           </w:p>
         </w:tc>
@@ -6600,7 +6719,19 @@
               <w:rPr>
                 <w:rFonts w:hint="eastAsia"/>
               </w:rPr>
-              <w:t>进行过滤的登录账号名称</w:t>
+              <w:t>进行</w:t>
+            </w:r>
+            <w:r>
+              <w:rPr>
+                <w:rFonts w:hint="eastAsia"/>
+              </w:rPr>
+              <w:t>筛选</w:t>
+            </w:r>
+            <w:r>
+              <w:rPr>
+                <w:rFonts w:hint="eastAsia"/>
+              </w:rPr>
+              <w:t>的登录账号名称</w:t>
             </w:r>
           </w:p>
         </w:tc>
@@ -6628,7 +6759,19 @@
               <w:rPr>
                 <w:rFonts w:hint="eastAsia"/>
               </w:rPr>
-              <w:t>进行过滤的主机名或</w:t>
+              <w:t>进行</w:t>
+            </w:r>
+            <w:r>
+              <w:rPr>
+                <w:rFonts w:hint="eastAsia"/>
+              </w:rPr>
+              <w:t>筛选</w:t>
+            </w:r>
+            <w:r>
+              <w:rPr>
+                <w:rFonts w:hint="eastAsia"/>
+              </w:rPr>
+              <w:t>的主机名或</w:t>
             </w:r>
             <w:proofErr w:type="spellStart"/>
             <w:r>
@@ -6737,8 +6880,49 @@
               </w:rPr>
               <w:t>进行审计的</w:t>
             </w:r>
+            <w:r>
+              <w:rPr>
+                <w:rFonts w:hint="eastAsia"/>
+              </w:rPr>
+              <w:t>命令类型(可用值：</w:t>
+            </w:r>
             <w:proofErr w:type="spellStart"/>
             <w:r>
+              <w:t>query,execute</w:t>
+            </w:r>
+            <w:proofErr w:type="spellEnd"/>
+            <w:r>
+              <w:t>)</w:t>
+            </w:r>
+          </w:p>
+        </w:tc>
+      </w:tr>
+      <w:tr>
+        <w:tc>
+          <w:tcPr>
+            <w:tcW w:w="3114" w:type="dxa"/>
+          </w:tcPr>
+          <w:p>
+            <w:proofErr w:type="spellStart"/>
+            <w:r>
+              <w:t>sql_command</w:t>
+            </w:r>
+            <w:proofErr w:type="spellEnd"/>
+          </w:p>
+        </w:tc>
+        <w:tc>
+          <w:tcPr>
+            <w:tcW w:w="4252" w:type="dxa"/>
+          </w:tcPr>
+          <w:p>
+            <w:r>
+              <w:rPr>
+                <w:rFonts w:hint="eastAsia"/>
+              </w:rPr>
+              <w:t>进行审计的</w:t>
+            </w:r>
+            <w:proofErr w:type="spellStart"/>
+            <w:r>
               <w:rPr>
                 <w:rFonts w:hint="eastAsia"/>
               </w:rPr>
@@ -6749,7 +6933,7 @@
               <w:rPr>
                 <w:rFonts w:hint="eastAsia"/>
               </w:rPr>
-              <w:t>命令</w:t>
+              <w:t>语句类型</w:t>
             </w:r>
           </w:p>
         </w:tc>
@@ -6798,6 +6982,127 @@
     </w:tbl>
     <w:p/>
     <w:p>
+      <w:r>
+        <w:rPr>
+          <w:rFonts w:hint="eastAsia"/>
+        </w:rPr>
+        <w:t>其中，</w:t>
+      </w:r>
+      <w:proofErr w:type="spellStart"/>
+      <w:r>
+        <w:rPr>
+          <w:rFonts w:hint="eastAsia"/>
+          <w:b/>
+        </w:rPr>
+        <w:t>command,sql_command</w:t>
+      </w:r>
+      <w:r>
+        <w:rPr>
+          <w:b/>
+        </w:rPr>
+        <w:t>,sql_keyword</w:t>
+      </w:r>
+      <w:proofErr w:type="spellEnd"/>
+      <w:r>
+        <w:t xml:space="preserve"> </w:t>
+      </w:r>
+      <w:r>
+        <w:rPr>
+          <w:rFonts w:hint="eastAsia"/>
+        </w:rPr>
+        <w:t>仅在 event</w:t>
+      </w:r>
+      <w:r>
+        <w:t xml:space="preserve"> </w:t>
+      </w:r>
+      <w:r>
+        <w:rPr>
+          <w:rFonts w:hint="eastAsia"/>
+        </w:rPr>
+        <w:t>含有general的时候有效，</w:t>
+      </w:r>
+      <w:proofErr w:type="spellStart"/>
+      <w:r>
+        <w:rPr>
+          <w:rFonts w:hint="eastAsia"/>
+        </w:rPr>
+        <w:t>sql_command</w:t>
+      </w:r>
+      <w:proofErr w:type="spellEnd"/>
+      <w:r>
+        <w:rPr>
+          <w:rFonts w:hint="eastAsia"/>
+        </w:rPr>
+        <w:t xml:space="preserve"> 在command</w:t>
+      </w:r>
+      <w:r>
+        <w:t xml:space="preserve"> </w:t>
+      </w:r>
+      <w:r>
+        <w:rPr>
+          <w:rFonts w:hint="eastAsia"/>
+        </w:rPr>
+        <w:t>设置为query或execute时，可以设置为如下内容：</w:t>
+      </w:r>
+      <w:proofErr w:type="spellStart"/>
+      <w:r>
+        <w:rPr>
+          <w:rFonts w:hint="eastAsia"/>
+        </w:rPr>
+        <w:t>alter_db</w:t>
+      </w:r>
+      <w:r>
+        <w:t>,alter_Db_upgrade,alter_event</w:t>
+      </w:r>
+      <w:proofErr w:type="spellEnd"/>
+      <w:r>
+        <w:rPr>
+          <w:rFonts w:hint="eastAsia"/>
+        </w:rPr>
+        <w:t>等(更多类型可以通过</w:t>
+      </w:r>
+      <w:r>
+        <w:t xml:space="preserve">SELECT NAME FROM </w:t>
+      </w:r>
+      <w:proofErr w:type="spellStart"/>
+      <w:r>
+        <w:t>performance_schema.setup_instruments</w:t>
+      </w:r>
+      <w:proofErr w:type="spellEnd"/>
+      <w:r>
+        <w:t xml:space="preserve"> </w:t>
+      </w:r>
+      <w:r>
+        <w:t>WHERE NAME LIKE 'statement/</w:t>
+      </w:r>
+      <w:proofErr w:type="spellStart"/>
+      <w:r>
+        <w:t>sql</w:t>
+      </w:r>
+      <w:proofErr w:type="spellEnd"/>
+      <w:r>
+        <w:t>/%' ORDER BY NAME</w:t>
+      </w:r>
+      <w:r>
+        <w:t xml:space="preserve"> </w:t>
+      </w:r>
+      <w:r>
+        <w:rPr>
+          <w:rFonts w:hint="eastAsia"/>
+        </w:rPr>
+        <w:t>获取</w:t>
+      </w:r>
+      <w:r>
+        <w:t>)</w:t>
+      </w:r>
+      <w:r>
+        <w:rPr>
+          <w:rFonts w:hint="eastAsia"/>
+        </w:rPr>
+        <w:t>。</w:t>
+      </w:r>
+    </w:p>
+    <w:p>
       <w:pPr>
         <w:pStyle w:val="4"/>
       </w:pPr>
@@ -6923,6 +7228,20 @@
       </w:r>
     </w:p>
     <w:p>
+      <w:r>
+        <w:rPr>
+          <w:rFonts w:hint="eastAsia"/>
+        </w:rPr>
+        <w:t>c</w:t>
+      </w:r>
+      <w:r>
+        <w:t>ommand</w:t>
+      </w:r>
+      <w:r>
+        <w:t>=query</w:t>
+      </w:r>
+    </w:p>
+    <w:p>
       <w:proofErr w:type="spellStart"/>
       <w:r>
         <w:t>sql_command</w:t>
@@ -6980,9 +7299,6 @@
     <w:p>
       <w:pPr>
         <w:jc w:val="left"/>
-        <w:rPr>
-          <w:rFonts w:hint="eastAsia"/>
-        </w:rPr>
       </w:pPr>
       <w:r>
         <w:t>event=</w:t>
@@ -7026,6 +7342,20 @@
       </w:r>
       <w:r>
         <w:t>{startup};{stored program}</w:t>
+      </w:r>
+    </w:p>
+    <w:p>
+      <w:pPr>
+        <w:jc w:val="left"/>
+      </w:pPr>
+      <w:r>
+        <w:rPr>
+          <w:rFonts w:hint="eastAsia"/>
+        </w:rPr>
+        <w:t>c</w:t>
+      </w:r>
+      <w:r>
+        <w:t>ommand = query</w:t>
       </w:r>
     </w:p>
     <w:p>
@@ -7062,6 +7392,7 @@
         <w:rPr>
           <w:rFonts w:hint="eastAsia"/>
         </w:rPr>
+        <w:lastRenderedPageBreak/>
         <w:t>3-2-6</w:t>
       </w:r>
       <w:r>
@@ -7116,7 +7447,6 @@
         <w:rPr>
           <w:rFonts w:hint="eastAsia"/>
         </w:rPr>
-        <w:lastRenderedPageBreak/>
         <w:t>可能的异常情况</w:t>
       </w:r>
     </w:p>
@@ -7125,7 +7455,19 @@
         <w:rPr>
           <w:rFonts w:hint="eastAsia"/>
         </w:rPr>
-        <w:t>1、当配置文件中出现重名过滤配置组</w:t>
+        <w:t>1、当配置文件中出现重名</w:t>
+      </w:r>
+      <w:r>
+        <w:rPr>
+          <w:rFonts w:hint="eastAsia"/>
+        </w:rPr>
+        <w:t>筛选</w:t>
+      </w:r>
+      <w:r>
+        <w:rPr>
+          <w:rFonts w:hint="eastAsia"/>
+        </w:rPr>
+        <w:t>配置组</w:t>
       </w:r>
     </w:p>
     <w:p>
@@ -7254,7 +7596,7 @@
       <w:pPr>
         <w:pStyle w:val="2"/>
       </w:pPr>
-      <w:bookmarkStart w:id="47" w:name="_Toc528077294"/>
+      <w:bookmarkStart w:id="47" w:name="_Toc530518412"/>
       <w:r>
         <w:rPr>
           <w:rFonts w:hint="eastAsia"/>
@@ -7268,7 +7610,15 @@
         <w:rPr>
           <w:rFonts w:hint="eastAsia"/>
         </w:rPr>
-        <w:t>通过查询一些运行时变量，用户可以了解审计运行中的参数；通过设置一些运行时变量，改变审计运行中的参数，影响审计的行为。</w:t>
+        <w:t>通过查询一些运行时变量，用户可以了解审计运行中</w:t>
+      </w:r>
+      <w:bookmarkStart w:id="48" w:name="_GoBack"/>
+      <w:bookmarkEnd w:id="48"/>
+      <w:r>
+        <w:rPr>
+          <w:rFonts w:hint="eastAsia"/>
+        </w:rPr>
+        <w:t>的参数；通过设置一些运行时变量，改变审计运行中的参数，影响审计的行为。</w:t>
       </w:r>
     </w:p>
     <w:p/>
@@ -7276,14 +7626,14 @@
       <w:pPr>
         <w:pStyle w:val="3"/>
       </w:pPr>
-      <w:bookmarkStart w:id="48" w:name="_Toc528077295"/>
+      <w:bookmarkStart w:id="49" w:name="_Toc530518413"/>
       <w:r>
         <w:rPr>
           <w:rFonts w:hint="eastAsia"/>
         </w:rPr>
         <w:t>4-1、变量</w:t>
       </w:r>
-      <w:bookmarkEnd w:id="48"/>
+      <w:bookmarkEnd w:id="49"/>
     </w:p>
     <w:p/>
     <w:p>
@@ -7638,15 +7988,14 @@
       <w:pPr>
         <w:pStyle w:val="3"/>
       </w:pPr>
-      <w:bookmarkStart w:id="49" w:name="_Toc528077296"/>
-      <w:r>
-        <w:rPr>
-          <w:rFonts w:hint="eastAsia"/>
-        </w:rPr>
-        <w:lastRenderedPageBreak/>
+      <w:bookmarkStart w:id="50" w:name="_Toc530518414"/>
+      <w:r>
+        <w:rPr>
+          <w:rFonts w:hint="eastAsia"/>
+        </w:rPr>
         <w:t>4-2、变量说明</w:t>
       </w:r>
-      <w:bookmarkEnd w:id="49"/>
+      <w:bookmarkEnd w:id="50"/>
     </w:p>
     <w:p>
       <w:pPr>
@@ -7666,7 +8015,19 @@
         <w:rPr>
           <w:rFonts w:hint="eastAsia"/>
         </w:rPr>
-        <w:t>通过设置该变量，增加审计过滤条件</w:t>
+        <w:t>通过设置该变量，增加审计</w:t>
+      </w:r>
+      <w:r>
+        <w:rPr>
+          <w:rFonts w:hint="eastAsia"/>
+        </w:rPr>
+        <w:t>筛选</w:t>
+      </w:r>
+      <w:r>
+        <w:rPr>
+          <w:rFonts w:hint="eastAsia"/>
+        </w:rPr>
+        <w:t>条件</w:t>
       </w:r>
       <w:r>
         <w:rPr>
@@ -7690,7 +8051,13 @@
         <w:rPr>
           <w:rFonts w:hint="eastAsia"/>
         </w:rPr>
-        <w:t>过滤条件</w:t>
+        <w:t>筛选</w:t>
+      </w:r>
+      <w:r>
+        <w:rPr>
+          <w:rFonts w:hint="eastAsia"/>
+        </w:rPr>
+        <w:t>条件</w:t>
       </w:r>
       <w:r>
         <w:rPr>
@@ -7702,7 +8069,19 @@
         <w:rPr>
           <w:rFonts w:hint="eastAsia"/>
         </w:rPr>
-        <w:t>不同于当前审计插件的任意一个过滤条件的名字</w:t>
+        <w:t>不同于当前审计插件的任意一个</w:t>
+      </w:r>
+      <w:r>
+        <w:rPr>
+          <w:rFonts w:hint="eastAsia"/>
+        </w:rPr>
+        <w:t>筛选</w:t>
+      </w:r>
+      <w:r>
+        <w:rPr>
+          <w:rFonts w:hint="eastAsia"/>
+        </w:rPr>
+        <w:t>条件的名字</w:t>
       </w:r>
       <w:r>
         <w:rPr>
@@ -8249,7 +8628,6 @@
         <w:rPr>
           <w:rFonts w:hint="eastAsia"/>
         </w:rPr>
-        <w:lastRenderedPageBreak/>
         <w:t>样例</w:t>
       </w:r>
     </w:p>
@@ -8798,6 +9176,7 @@
         <w:rPr>
           <w:rFonts w:hint="eastAsia"/>
         </w:rPr>
+        <w:lastRenderedPageBreak/>
         <w:t>只读变量，只能通过show variable得到当前的信息</w:t>
       </w:r>
     </w:p>
@@ -8808,7 +9187,6 @@
       </w:pPr>
       <w:proofErr w:type="spellStart"/>
       <w:r>
-        <w:lastRenderedPageBreak/>
         <w:t>htp_audit</w:t>
       </w:r>
       <w:r>
@@ -8821,7 +9199,19 @@
         <w:rPr>
           <w:rFonts w:hint="eastAsia"/>
         </w:rPr>
-        <w:t>移除审计的过滤条件</w:t>
+        <w:t>移除审计的</w:t>
+      </w:r>
+      <w:r>
+        <w:rPr>
+          <w:rFonts w:hint="eastAsia"/>
+        </w:rPr>
+        <w:t>筛选</w:t>
+      </w:r>
+      <w:r>
+        <w:rPr>
+          <w:rFonts w:hint="eastAsia"/>
+        </w:rPr>
+        <w:t>条件</w:t>
       </w:r>
       <w:r>
         <w:rPr>
@@ -8839,13 +9229,25 @@
         <w:rPr>
           <w:rFonts w:hint="eastAsia"/>
         </w:rPr>
-        <w:t>过滤条件的名字，进行</w:t>
-      </w:r>
-      <w:r>
-        <w:rPr>
-          <w:rFonts w:hint="eastAsia"/>
-        </w:rPr>
-        <w:t>过滤条件的删除</w:t>
+        <w:t>筛选</w:t>
+      </w:r>
+      <w:r>
+        <w:rPr>
+          <w:rFonts w:hint="eastAsia"/>
+        </w:rPr>
+        <w:t>条件的名字，进行</w:t>
+      </w:r>
+      <w:r>
+        <w:rPr>
+          <w:rFonts w:hint="eastAsia"/>
+        </w:rPr>
+        <w:t>筛选</w:t>
+      </w:r>
+      <w:r>
+        <w:rPr>
+          <w:rFonts w:hint="eastAsia"/>
+        </w:rPr>
+        <w:t>条件的删除</w:t>
       </w:r>
     </w:p>
     <w:p/>
@@ -9006,7 +9408,19 @@
         <w:rPr>
           <w:rFonts w:hint="eastAsia"/>
         </w:rPr>
-        <w:t>审计过滤条件</w:t>
+        <w:t>审计</w:t>
+      </w:r>
+      <w:r>
+        <w:rPr>
+          <w:rFonts w:hint="eastAsia"/>
+        </w:rPr>
+        <w:t>筛选</w:t>
+      </w:r>
+      <w:r>
+        <w:rPr>
+          <w:rFonts w:hint="eastAsia"/>
+        </w:rPr>
+        <w:t>条件</w:t>
       </w:r>
     </w:p>
     <w:p/>
@@ -9239,14 +9653,14 @@
       <w:pPr>
         <w:pStyle w:val="2"/>
       </w:pPr>
-      <w:bookmarkStart w:id="50" w:name="_Toc528077297"/>
+      <w:bookmarkStart w:id="51" w:name="_Toc530518415"/>
       <w:r>
         <w:rPr>
           <w:rFonts w:hint="eastAsia"/>
         </w:rPr>
         <w:t>5、运行时状态</w:t>
       </w:r>
-      <w:bookmarkEnd w:id="50"/>
+      <w:bookmarkEnd w:id="51"/>
     </w:p>
     <w:p>
       <w:r>
@@ -9297,6 +9711,7 @@
               <w:rPr>
                 <w:rFonts w:hint="eastAsia"/>
               </w:rPr>
+              <w:lastRenderedPageBreak/>
               <w:t>状态变量</w:t>
             </w:r>
           </w:p>
@@ -9378,7 +9793,6 @@
                 <w:sz w:val="22"/>
                 <w:szCs w:val="22"/>
               </w:rPr>
-              <w:lastRenderedPageBreak/>
               <w:t>htp_audit_authorization_column_called</w:t>
             </w:r>
             <w:proofErr w:type="spellEnd"/>
@@ -10957,35 +11371,118 @@
           <w:p>
             <w:pPr>
               <w:rPr>
+                <w:rFonts w:ascii="等线" w:eastAsia="等线" w:hAnsi="等线"/>
+                <w:sz w:val="22"/>
+                <w:szCs w:val="22"/>
+              </w:rPr>
+            </w:pPr>
+            <w:proofErr w:type="spellStart"/>
+            <w:r>
+              <w:rPr>
+                <w:rFonts w:ascii="等线" w:eastAsia="等线" w:hAnsi="等线"/>
+                <w:sz w:val="22"/>
+                <w:szCs w:val="22"/>
+              </w:rPr>
+              <w:t>Htp_audit_stored_program_</w:t>
+            </w:r>
+            <w:r>
+              <w:rPr>
                 <w:rFonts w:ascii="等线" w:eastAsia="等线" w:hAnsi="等线" w:hint="eastAsia"/>
                 <w:sz w:val="22"/>
                 <w:szCs w:val="22"/>
               </w:rPr>
-            </w:pPr>
-            <w:proofErr w:type="spellStart"/>
+              <w:t>call</w:t>
+            </w:r>
             <w:r>
               <w:rPr>
                 <w:rFonts w:ascii="等线" w:eastAsia="等线" w:hAnsi="等线"/>
                 <w:sz w:val="22"/>
                 <w:szCs w:val="22"/>
               </w:rPr>
-              <w:t>Htp_audit_stored_program_</w:t>
-            </w:r>
+              <w:t>ed</w:t>
+            </w:r>
+            <w:proofErr w:type="spellEnd"/>
+          </w:p>
+        </w:tc>
+        <w:tc>
+          <w:tcPr>
+            <w:tcW w:w="3809" w:type="dxa"/>
+          </w:tcPr>
+          <w:p>
+            <w:r>
+              <w:rPr>
+                <w:rFonts w:hint="eastAsia"/>
+              </w:rPr>
+              <w:t>存储程序执行事件发生次数</w:t>
+            </w:r>
+          </w:p>
+        </w:tc>
+      </w:tr>
+      <w:tr>
+        <w:tc>
+          <w:tcPr>
+            <w:tcW w:w="4493" w:type="dxa"/>
+            <w:vAlign w:val="center"/>
+          </w:tcPr>
+          <w:p>
+            <w:pPr>
+              <w:widowControl/>
+              <w:jc w:val="left"/>
+              <w:rPr>
+                <w:rFonts w:ascii="等线" w:eastAsia="等线" w:hAnsi="等线"/>
+                <w:sz w:val="22"/>
+                <w:szCs w:val="22"/>
+              </w:rPr>
+            </w:pPr>
+            <w:proofErr w:type="spellStart"/>
             <w:r>
               <w:rPr>
                 <w:rFonts w:ascii="等线" w:eastAsia="等线" w:hAnsi="等线" w:hint="eastAsia"/>
                 <w:sz w:val="22"/>
                 <w:szCs w:val="22"/>
               </w:rPr>
-              <w:t>call</w:t>
-            </w:r>
-            <w:r>
+              <w:t>htp_audit_recorded</w:t>
+            </w:r>
+            <w:proofErr w:type="spellEnd"/>
+          </w:p>
+        </w:tc>
+        <w:tc>
+          <w:tcPr>
+            <w:tcW w:w="3809" w:type="dxa"/>
+          </w:tcPr>
+          <w:p>
+            <w:r>
+              <w:rPr>
+                <w:rFonts w:hint="eastAsia"/>
+              </w:rPr>
+              <w:t>进行记录的事件的次数</w:t>
+            </w:r>
+          </w:p>
+        </w:tc>
+      </w:tr>
+      <w:tr>
+        <w:tc>
+          <w:tcPr>
+            <w:tcW w:w="4493" w:type="dxa"/>
+            <w:vAlign w:val="center"/>
+          </w:tcPr>
+          <w:p>
+            <w:pPr>
               <w:rPr>
                 <w:rFonts w:ascii="等线" w:eastAsia="等线" w:hAnsi="等线"/>
                 <w:sz w:val="22"/>
                 <w:szCs w:val="22"/>
               </w:rPr>
-              <w:t>ed</w:t>
+            </w:pPr>
+            <w:proofErr w:type="spellStart"/>
+            <w:r>
+              <w:rPr>
+                <w:rFonts w:ascii="等线" w:eastAsia="等线" w:hAnsi="等线" w:hint="eastAsia"/>
+                <w:sz w:val="22"/>
+                <w:szCs w:val="22"/>
+              </w:rPr>
+              <w:lastRenderedPageBreak/>
+              <w:t>htp_audit_authorization_column_recorded</w:t>
             </w:r>
             <w:proofErr w:type="spellEnd"/>
           </w:p>
@@ -10995,16 +11492,31 @@
             <w:tcW w:w="3809" w:type="dxa"/>
           </w:tcPr>
           <w:p>
-            <w:pPr>
-              <w:rPr>
-                <w:rFonts w:hint="eastAsia"/>
-              </w:rPr>
-            </w:pPr>
-            <w:r>
-              <w:rPr>
-                <w:rFonts w:hint="eastAsia"/>
-              </w:rPr>
-              <w:t>存储程序执行事件发生次数</w:t>
+            <w:proofErr w:type="spellStart"/>
+            <w:r>
+              <w:rPr>
+                <w:rFonts w:hint="eastAsia"/>
+              </w:rPr>
+              <w:t>authonrization</w:t>
+            </w:r>
+            <w:proofErr w:type="spellEnd"/>
+            <w:r>
+              <w:t xml:space="preserve"> </w:t>
+            </w:r>
+            <w:r>
+              <w:rPr>
+                <w:rFonts w:hint="eastAsia"/>
+              </w:rPr>
+              <w:t>column</w:t>
+            </w:r>
+            <w:r>
+              <w:t xml:space="preserve"> </w:t>
+            </w:r>
+            <w:r>
+              <w:rPr>
+                <w:rFonts w:hint="eastAsia"/>
+              </w:rPr>
+              <w:t>事件记录次数</w:t>
             </w:r>
           </w:p>
         </w:tc>
@@ -11017,8 +11529,6 @@
           </w:tcPr>
           <w:p>
             <w:pPr>
-              <w:widowControl/>
-              <w:jc w:val="left"/>
               <w:rPr>
                 <w:rFonts w:ascii="等线" w:eastAsia="等线" w:hAnsi="等线"/>
                 <w:sz w:val="22"/>
@@ -11032,7 +11542,7 @@
                 <w:sz w:val="22"/>
                 <w:szCs w:val="22"/>
               </w:rPr>
-              <w:t>htp_audit_recorded</w:t>
+              <w:t>htp_audit_authorization_db_recorded</w:t>
             </w:r>
             <w:proofErr w:type="spellEnd"/>
           </w:p>
@@ -11042,11 +11552,27 @@
             <w:tcW w:w="3809" w:type="dxa"/>
           </w:tcPr>
           <w:p>
-            <w:r>
-              <w:rPr>
-                <w:rFonts w:hint="eastAsia"/>
-              </w:rPr>
-              <w:t>进行记录的事件的次数</w:t>
+            <w:proofErr w:type="spellStart"/>
+            <w:r>
+              <w:rPr>
+                <w:rFonts w:hint="eastAsia"/>
+              </w:rPr>
+              <w:t>authonrization</w:t>
+            </w:r>
+            <w:proofErr w:type="spellEnd"/>
+            <w:r>
+              <w:t xml:space="preserve"> </w:t>
+            </w:r>
+            <w:proofErr w:type="spellStart"/>
+            <w:r>
+              <w:t>db</w:t>
+            </w:r>
+            <w:proofErr w:type="spellEnd"/>
+            <w:r>
+              <w:rPr>
+                <w:rFonts w:hint="eastAsia"/>
+              </w:rPr>
+              <w:t>事件记录次数</w:t>
             </w:r>
           </w:p>
         </w:tc>
@@ -11072,7 +11598,7 @@
                 <w:sz w:val="22"/>
                 <w:szCs w:val="22"/>
               </w:rPr>
-              <w:t>htp_audit_authorization_column_recorded</w:t>
+              <w:t>htp_audit_authorization_procedure_recorded</w:t>
             </w:r>
             <w:proofErr w:type="spellEnd"/>
           </w:p>
@@ -11091,22 +11617,13 @@
             </w:r>
             <w:proofErr w:type="spellEnd"/>
             <w:r>
-              <w:t xml:space="preserve"> </w:t>
-            </w:r>
-            <w:r>
-              <w:rPr>
-                <w:rFonts w:hint="eastAsia"/>
-              </w:rPr>
-              <w:t>column</w:t>
-            </w:r>
-            <w:r>
-              <w:t xml:space="preserve"> </w:t>
-            </w:r>
-            <w:r>
-              <w:rPr>
-                <w:rFonts w:hint="eastAsia"/>
-              </w:rPr>
-              <w:t>事件记录次数</w:t>
+              <w:t xml:space="preserve"> procedure </w:t>
+            </w:r>
+            <w:r>
+              <w:rPr>
+                <w:rFonts w:hint="eastAsia"/>
+              </w:rPr>
+              <w:t>记录次数</w:t>
             </w:r>
           </w:p>
         </w:tc>
@@ -11132,8 +11649,7 @@
                 <w:sz w:val="22"/>
                 <w:szCs w:val="22"/>
               </w:rPr>
-              <w:lastRenderedPageBreak/>
-              <w:t>htp_audit_authorization_db_recorded</w:t>
+              <w:t>htp_audit_authorization_proxy_recorded</w:t>
             </w:r>
             <w:proofErr w:type="spellEnd"/>
           </w:p>
@@ -11152,13 +11668,8 @@
             </w:r>
             <w:proofErr w:type="spellEnd"/>
             <w:r>
-              <w:t xml:space="preserve"> </w:t>
-            </w:r>
-            <w:proofErr w:type="spellStart"/>
-            <w:r>
-              <w:t>db</w:t>
-            </w:r>
-            <w:proofErr w:type="spellEnd"/>
+              <w:t xml:space="preserve"> proxy </w:t>
+            </w:r>
             <w:r>
               <w:rPr>
                 <w:rFonts w:hint="eastAsia"/>
@@ -11189,7 +11700,7 @@
                 <w:sz w:val="22"/>
                 <w:szCs w:val="22"/>
               </w:rPr>
-              <w:t>htp_audit_authorization_procedure_recorded</w:t>
+              <w:t>htp_audit_authorization_table_recorded</w:t>
             </w:r>
             <w:proofErr w:type="spellEnd"/>
           </w:p>
@@ -11208,13 +11719,13 @@
             </w:r>
             <w:proofErr w:type="spellEnd"/>
             <w:r>
-              <w:t xml:space="preserve"> procedure </w:t>
-            </w:r>
-            <w:r>
-              <w:rPr>
-                <w:rFonts w:hint="eastAsia"/>
-              </w:rPr>
-              <w:t>记录次数</w:t>
+              <w:t xml:space="preserve"> table</w:t>
+            </w:r>
+            <w:r>
+              <w:rPr>
+                <w:rFonts w:hint="eastAsia"/>
+              </w:rPr>
+              <w:t>事件记录次数</w:t>
             </w:r>
           </w:p>
         </w:tc>
@@ -11240,7 +11751,7 @@
                 <w:sz w:val="22"/>
                 <w:szCs w:val="22"/>
               </w:rPr>
-              <w:t>htp_audit_authorization_proxy_recorded</w:t>
+              <w:t>htp_audit_authorization_user_recorded</w:t>
             </w:r>
             <w:proofErr w:type="spellEnd"/>
           </w:p>
@@ -11259,7 +11770,7 @@
             </w:r>
             <w:proofErr w:type="spellEnd"/>
             <w:r>
-              <w:t xml:space="preserve"> proxy </w:t>
+              <w:t xml:space="preserve"> user </w:t>
             </w:r>
             <w:r>
               <w:rPr>
@@ -11291,7 +11802,7 @@
                 <w:sz w:val="22"/>
                 <w:szCs w:val="22"/>
               </w:rPr>
-              <w:t>htp_audit_authorization_table_recorded</w:t>
+              <w:t>htp_audit_command_end_recorded</w:t>
             </w:r>
             <w:proofErr w:type="spellEnd"/>
           </w:p>
@@ -11301,22 +11812,41 @@
             <w:tcW w:w="3809" w:type="dxa"/>
           </w:tcPr>
           <w:p>
-            <w:proofErr w:type="spellStart"/>
-            <w:r>
-              <w:rPr>
-                <w:rFonts w:hint="eastAsia"/>
-              </w:rPr>
-              <w:t>authonrization</w:t>
-            </w:r>
-            <w:proofErr w:type="spellEnd"/>
-            <w:r>
-              <w:t xml:space="preserve"> table</w:t>
-            </w:r>
-            <w:r>
-              <w:rPr>
-                <w:rFonts w:hint="eastAsia"/>
-              </w:rPr>
-              <w:t>事件记录次数</w:t>
+            <w:r>
+              <w:rPr>
+                <w:rFonts w:hint="eastAsia"/>
+              </w:rPr>
+              <w:t>c</w:t>
+            </w:r>
+            <w:r>
+              <w:t xml:space="preserve">ommand </w:t>
+            </w:r>
+            <w:r>
+              <w:rPr>
+                <w:rFonts w:hint="eastAsia"/>
+              </w:rPr>
+              <w:t>end</w:t>
+            </w:r>
+            <w:r>
+              <w:t xml:space="preserve"> </w:t>
+            </w:r>
+            <w:r>
+              <w:rPr>
+                <w:rFonts w:hint="eastAsia"/>
+              </w:rPr>
+              <w:t>事件</w:t>
+            </w:r>
+            <w:r>
+              <w:rPr>
+                <w:rFonts w:hint="eastAsia"/>
+              </w:rPr>
+              <w:t>审计</w:t>
+            </w:r>
+            <w:r>
+              <w:rPr>
+                <w:rFonts w:hint="eastAsia"/>
+              </w:rPr>
+              <w:t>次数</w:t>
             </w:r>
           </w:p>
         </w:tc>
@@ -11342,7 +11872,7 @@
                 <w:sz w:val="22"/>
                 <w:szCs w:val="22"/>
               </w:rPr>
-              <w:t>htp_audit_authorization_user_recorded</w:t>
+              <w:t>htp_audit_command_start_recorded</w:t>
             </w:r>
             <w:proofErr w:type="spellEnd"/>
           </w:p>
@@ -11352,22 +11882,41 @@
             <w:tcW w:w="3809" w:type="dxa"/>
           </w:tcPr>
           <w:p>
-            <w:proofErr w:type="spellStart"/>
-            <w:r>
-              <w:rPr>
-                <w:rFonts w:hint="eastAsia"/>
-              </w:rPr>
-              <w:t>authonrization</w:t>
-            </w:r>
-            <w:proofErr w:type="spellEnd"/>
-            <w:r>
-              <w:t xml:space="preserve"> user </w:t>
-            </w:r>
-            <w:r>
-              <w:rPr>
-                <w:rFonts w:hint="eastAsia"/>
-              </w:rPr>
-              <w:t>事件记录次数</w:t>
+            <w:r>
+              <w:rPr>
+                <w:rFonts w:hint="eastAsia"/>
+              </w:rPr>
+              <w:t>c</w:t>
+            </w:r>
+            <w:r>
+              <w:t xml:space="preserve">ommand </w:t>
+            </w:r>
+            <w:r>
+              <w:rPr>
+                <w:rFonts w:hint="eastAsia"/>
+              </w:rPr>
+              <w:t>start</w:t>
+            </w:r>
+            <w:r>
+              <w:t xml:space="preserve"> </w:t>
+            </w:r>
+            <w:r>
+              <w:rPr>
+                <w:rFonts w:hint="eastAsia"/>
+              </w:rPr>
+              <w:t>事件</w:t>
+            </w:r>
+            <w:r>
+              <w:rPr>
+                <w:rFonts w:hint="eastAsia"/>
+              </w:rPr>
+              <w:t>审计</w:t>
+            </w:r>
+            <w:r>
+              <w:rPr>
+                <w:rFonts w:hint="eastAsia"/>
+              </w:rPr>
+              <w:t>次数</w:t>
             </w:r>
           </w:p>
         </w:tc>
@@ -11393,7 +11942,7 @@
                 <w:sz w:val="22"/>
                 <w:szCs w:val="22"/>
               </w:rPr>
-              <w:t>htp_audit_command_end_recorded</w:t>
+              <w:t>htp_audit_connection_change_user_recorded</w:t>
             </w:r>
             <w:proofErr w:type="spellEnd"/>
           </w:p>
@@ -11407,16 +11956,7 @@
               <w:rPr>
                 <w:rFonts w:hint="eastAsia"/>
               </w:rPr>
-              <w:t>c</w:t>
-            </w:r>
-            <w:r>
-              <w:t xml:space="preserve">ommand </w:t>
-            </w:r>
-            <w:r>
-              <w:rPr>
-                <w:rFonts w:hint="eastAsia"/>
-              </w:rPr>
-              <w:t>end</w:t>
+              <w:t>connection</w:t>
             </w:r>
             <w:r>
               <w:t xml:space="preserve"> </w:t>
@@ -11425,6 +11965,24 @@
               <w:rPr>
                 <w:rFonts w:hint="eastAsia"/>
               </w:rPr>
+              <w:t>change</w:t>
+            </w:r>
+            <w:r>
+              <w:t xml:space="preserve"> </w:t>
+            </w:r>
+            <w:r>
+              <w:rPr>
+                <w:rFonts w:hint="eastAsia"/>
+              </w:rPr>
+              <w:t>user</w:t>
+            </w:r>
+            <w:r>
+              <w:t xml:space="preserve"> </w:t>
+            </w:r>
+            <w:r>
+              <w:rPr>
+                <w:rFonts w:hint="eastAsia"/>
+              </w:rPr>
               <w:t>事件</w:t>
             </w:r>
             <w:r>
@@ -11437,7 +11995,7 @@
               <w:rPr>
                 <w:rFonts w:hint="eastAsia"/>
               </w:rPr>
-              <w:t>次数</w:t>
+              <w:t xml:space="preserve">次数 </w:t>
             </w:r>
           </w:p>
         </w:tc>
@@ -11463,7 +12021,7 @@
                 <w:sz w:val="22"/>
                 <w:szCs w:val="22"/>
               </w:rPr>
-              <w:t>htp_audit_command_start_recorded</w:t>
+              <w:t>htp_audit_connection_connect_recorded</w:t>
             </w:r>
             <w:proofErr w:type="spellEnd"/>
           </w:p>
@@ -11477,16 +12035,16 @@
               <w:rPr>
                 <w:rFonts w:hint="eastAsia"/>
               </w:rPr>
-              <w:t>c</w:t>
-            </w:r>
-            <w:r>
-              <w:t xml:space="preserve">ommand </w:t>
-            </w:r>
-            <w:r>
-              <w:rPr>
-                <w:rFonts w:hint="eastAsia"/>
-              </w:rPr>
-              <w:t>start</w:t>
+              <w:t>connection</w:t>
+            </w:r>
+            <w:r>
+              <w:t xml:space="preserve"> </w:t>
+            </w:r>
+            <w:r>
+              <w:rPr>
+                <w:rFonts w:hint="eastAsia"/>
+              </w:rPr>
+              <w:t>connect</w:t>
             </w:r>
             <w:r>
               <w:t xml:space="preserve"> </w:t>
@@ -11533,7 +12091,7 @@
                 <w:sz w:val="22"/>
                 <w:szCs w:val="22"/>
               </w:rPr>
-              <w:t>htp_audit_connection_change_user_recorded</w:t>
+              <w:t>htp_audit_connection_disconnect_recorded</w:t>
             </w:r>
             <w:proofErr w:type="spellEnd"/>
           </w:p>
@@ -11556,7 +12114,7 @@
               <w:rPr>
                 <w:rFonts w:hint="eastAsia"/>
               </w:rPr>
-              <w:t>change</w:t>
+              <w:t>disconnect</w:t>
             </w:r>
             <w:r>
               <w:t xml:space="preserve"> </w:t>
@@ -11565,15 +12123,6 @@
               <w:rPr>
                 <w:rFonts w:hint="eastAsia"/>
               </w:rPr>
-              <w:t>user</w:t>
-            </w:r>
-            <w:r>
-              <w:t xml:space="preserve"> </w:t>
-            </w:r>
-            <w:r>
-              <w:rPr>
-                <w:rFonts w:hint="eastAsia"/>
-              </w:rPr>
               <w:t>事件</w:t>
             </w:r>
             <w:r>
@@ -11586,7 +12135,7 @@
               <w:rPr>
                 <w:rFonts w:hint="eastAsia"/>
               </w:rPr>
-              <w:t xml:space="preserve">次数 </w:t>
+              <w:t>次数</w:t>
             </w:r>
           </w:p>
         </w:tc>
@@ -11612,7 +12161,7 @@
                 <w:sz w:val="22"/>
                 <w:szCs w:val="22"/>
               </w:rPr>
-              <w:t>htp_audit_connection_connect_recorded</w:t>
+              <w:t>htp_audit_general_error_recorded</w:t>
             </w:r>
             <w:proofErr w:type="spellEnd"/>
           </w:p>
@@ -11626,7 +12175,7 @@
               <w:rPr>
                 <w:rFonts w:hint="eastAsia"/>
               </w:rPr>
-              <w:t>connection</w:t>
+              <w:t>general</w:t>
             </w:r>
             <w:r>
               <w:t xml:space="preserve"> </w:t>
@@ -11635,7 +12184,7 @@
               <w:rPr>
                 <w:rFonts w:hint="eastAsia"/>
               </w:rPr>
-              <w:t>connect</w:t>
+              <w:t>error</w:t>
             </w:r>
             <w:r>
               <w:t xml:space="preserve"> </w:t>
@@ -11682,7 +12231,7 @@
                 <w:sz w:val="22"/>
                 <w:szCs w:val="22"/>
               </w:rPr>
-              <w:t>htp_audit_connection_disconnect_recorded</w:t>
+              <w:t>htp_audit_general_log_recorded</w:t>
             </w:r>
             <w:proofErr w:type="spellEnd"/>
           </w:p>
@@ -11696,7 +12245,7 @@
               <w:rPr>
                 <w:rFonts w:hint="eastAsia"/>
               </w:rPr>
-              <w:t>connection</w:t>
+              <w:t>general</w:t>
             </w:r>
             <w:r>
               <w:t xml:space="preserve"> </w:t>
@@ -11705,7 +12254,7 @@
               <w:rPr>
                 <w:rFonts w:hint="eastAsia"/>
               </w:rPr>
-              <w:t>disconnect</w:t>
+              <w:t>log</w:t>
             </w:r>
             <w:r>
               <w:t xml:space="preserve"> </w:t>
@@ -11752,7 +12301,7 @@
                 <w:sz w:val="22"/>
                 <w:szCs w:val="22"/>
               </w:rPr>
-              <w:t>htp_audit_general_error_recorded</w:t>
+              <w:t>htp_audit_general_result_recorded</w:t>
             </w:r>
             <w:proofErr w:type="spellEnd"/>
           </w:p>
@@ -11775,7 +12324,7 @@
               <w:rPr>
                 <w:rFonts w:hint="eastAsia"/>
               </w:rPr>
-              <w:t>error</w:t>
+              <w:t>result</w:t>
             </w:r>
             <w:r>
               <w:t xml:space="preserve"> </w:t>
@@ -11822,7 +12371,7 @@
                 <w:sz w:val="22"/>
                 <w:szCs w:val="22"/>
               </w:rPr>
-              <w:t>htp_audit_general_log_recorded</w:t>
+              <w:t>htp_audit_general_status_recorded</w:t>
             </w:r>
             <w:proofErr w:type="spellEnd"/>
           </w:p>
@@ -11845,10 +12394,7 @@
               <w:rPr>
                 <w:rFonts w:hint="eastAsia"/>
               </w:rPr>
-              <w:t>log</w:t>
-            </w:r>
-            <w:r>
-              <w:t xml:space="preserve"> </w:t>
+              <w:t>status</w:t>
             </w:r>
             <w:r>
               <w:rPr>
@@ -11892,7 +12438,7 @@
                 <w:sz w:val="22"/>
                 <w:szCs w:val="22"/>
               </w:rPr>
-              <w:t>htp_audit_general_result_recorded</w:t>
+              <w:t>htp_audit_global_variable_get_recorded</w:t>
             </w:r>
             <w:proofErr w:type="spellEnd"/>
           </w:p>
@@ -11906,7 +12452,7 @@
               <w:rPr>
                 <w:rFonts w:hint="eastAsia"/>
               </w:rPr>
-              <w:t>general</w:t>
+              <w:t>global</w:t>
             </w:r>
             <w:r>
               <w:t xml:space="preserve"> </w:t>
@@ -11915,7 +12461,16 @@
               <w:rPr>
                 <w:rFonts w:hint="eastAsia"/>
               </w:rPr>
-              <w:t>result</w:t>
+              <w:t>variable</w:t>
+            </w:r>
+            <w:r>
+              <w:t xml:space="preserve"> </w:t>
+            </w:r>
+            <w:r>
+              <w:rPr>
+                <w:rFonts w:hint="eastAsia"/>
+              </w:rPr>
+              <w:t>get</w:t>
             </w:r>
             <w:r>
               <w:t xml:space="preserve"> </w:t>
@@ -11962,7 +12517,7 @@
                 <w:sz w:val="22"/>
                 <w:szCs w:val="22"/>
               </w:rPr>
-              <w:t>htp_audit_general_status_recorded</w:t>
+              <w:t>htp_audit_global_variable_set_recorded</w:t>
             </w:r>
             <w:proofErr w:type="spellEnd"/>
           </w:p>
@@ -11976,7 +12531,7 @@
               <w:rPr>
                 <w:rFonts w:hint="eastAsia"/>
               </w:rPr>
-              <w:t>general</w:t>
+              <w:t>global</w:t>
             </w:r>
             <w:r>
               <w:t xml:space="preserve"> </w:t>
@@ -11985,7 +12540,19 @@
               <w:rPr>
                 <w:rFonts w:hint="eastAsia"/>
               </w:rPr>
-              <w:t>status</w:t>
+              <w:t>variable</w:t>
+            </w:r>
+            <w:r>
+              <w:t xml:space="preserve"> </w:t>
+            </w:r>
+            <w:r>
+              <w:rPr>
+                <w:rFonts w:hint="eastAsia"/>
+              </w:rPr>
+              <w:t>set</w:t>
+            </w:r>
+            <w:r>
+              <w:t xml:space="preserve"> </w:t>
             </w:r>
             <w:r>
               <w:rPr>
@@ -12029,7 +12596,7 @@
                 <w:sz w:val="22"/>
                 <w:szCs w:val="22"/>
               </w:rPr>
-              <w:t>htp_audit_global_variable_get_recorded</w:t>
+              <w:t>htp_audit_parse_postparse_recorded</w:t>
             </w:r>
             <w:proofErr w:type="spellEnd"/>
           </w:p>
@@ -12043,26 +12610,19 @@
               <w:rPr>
                 <w:rFonts w:hint="eastAsia"/>
               </w:rPr>
-              <w:t>global</w:t>
+              <w:t>parse</w:t>
             </w:r>
             <w:r>
               <w:t xml:space="preserve"> </w:t>
             </w:r>
-            <w:r>
-              <w:rPr>
-                <w:rFonts w:hint="eastAsia"/>
-              </w:rPr>
-              <w:t>variable</w:t>
-            </w:r>
-            <w:r>
-              <w:t xml:space="preserve"> </w:t>
-            </w:r>
-            <w:r>
-              <w:rPr>
-                <w:rFonts w:hint="eastAsia"/>
-              </w:rPr>
-              <w:t>get</w:t>
-            </w:r>
+            <w:proofErr w:type="spellStart"/>
+            <w:r>
+              <w:rPr>
+                <w:rFonts w:hint="eastAsia"/>
+              </w:rPr>
+              <w:t>postparse</w:t>
+            </w:r>
+            <w:proofErr w:type="spellEnd"/>
             <w:r>
               <w:t xml:space="preserve"> </w:t>
             </w:r>
@@ -12108,7 +12668,7 @@
                 <w:sz w:val="22"/>
                 <w:szCs w:val="22"/>
               </w:rPr>
-              <w:t>htp_audit_global_variable_set_recorded</w:t>
+              <w:t>htp_audit_parse_preparse_recorded</w:t>
             </w:r>
             <w:proofErr w:type="spellEnd"/>
           </w:p>
@@ -12122,26 +12682,19 @@
               <w:rPr>
                 <w:rFonts w:hint="eastAsia"/>
               </w:rPr>
-              <w:t>global</w:t>
+              <w:t>parse</w:t>
             </w:r>
             <w:r>
               <w:t xml:space="preserve"> </w:t>
             </w:r>
-            <w:r>
-              <w:rPr>
-                <w:rFonts w:hint="eastAsia"/>
-              </w:rPr>
-              <w:t>variable</w:t>
-            </w:r>
-            <w:r>
-              <w:t xml:space="preserve"> </w:t>
-            </w:r>
-            <w:r>
-              <w:rPr>
-                <w:rFonts w:hint="eastAsia"/>
-              </w:rPr>
-              <w:t>set</w:t>
-            </w:r>
+            <w:proofErr w:type="spellStart"/>
+            <w:r>
+              <w:rPr>
+                <w:rFonts w:hint="eastAsia"/>
+              </w:rPr>
+              <w:t>preparse</w:t>
+            </w:r>
+            <w:proofErr w:type="spellEnd"/>
             <w:r>
               <w:t xml:space="preserve"> </w:t>
             </w:r>
@@ -12187,7 +12740,7 @@
                 <w:sz w:val="22"/>
                 <w:szCs w:val="22"/>
               </w:rPr>
-              <w:t>htp_audit_parse_postparse_recorded</w:t>
+              <w:t>htp_audit_query_nested_start_recorded</w:t>
             </w:r>
             <w:proofErr w:type="spellEnd"/>
           </w:p>
@@ -12198,22 +12751,23 @@
           </w:tcPr>
           <w:p>
             <w:r>
-              <w:rPr>
-                <w:rFonts w:hint="eastAsia"/>
-              </w:rPr>
-              <w:t>parse</w:t>
+              <w:t xml:space="preserve">query </w:t>
+            </w:r>
+            <w:r>
+              <w:rPr>
+                <w:rFonts w:hint="eastAsia"/>
+              </w:rPr>
+              <w:t>nested</w:t>
             </w:r>
             <w:r>
               <w:t xml:space="preserve"> </w:t>
             </w:r>
-            <w:proofErr w:type="spellStart"/>
-            <w:r>
-              <w:rPr>
-                <w:rFonts w:hint="eastAsia"/>
-              </w:rPr>
-              <w:t>postparse</w:t>
-            </w:r>
-            <w:proofErr w:type="spellEnd"/>
+            <w:r>
+              <w:rPr>
+                <w:rFonts w:hint="eastAsia"/>
+              </w:rPr>
+              <w:t>start</w:t>
+            </w:r>
             <w:r>
               <w:t xml:space="preserve"> </w:t>
             </w:r>
@@ -12221,19 +12775,7 @@
               <w:rPr>
                 <w:rFonts w:hint="eastAsia"/>
               </w:rPr>
-              <w:t>事件</w:t>
-            </w:r>
-            <w:r>
-              <w:rPr>
-                <w:rFonts w:hint="eastAsia"/>
-              </w:rPr>
-              <w:t>审计</w:t>
-            </w:r>
-            <w:r>
-              <w:rPr>
-                <w:rFonts w:hint="eastAsia"/>
-              </w:rPr>
-              <w:t>次数</w:t>
+              <w:t>事件记录次数</w:t>
             </w:r>
           </w:p>
         </w:tc>
@@ -12259,7 +12801,7 @@
                 <w:sz w:val="22"/>
                 <w:szCs w:val="22"/>
               </w:rPr>
-              <w:t>htp_audit_parse_preparse_recorded</w:t>
+              <w:t>htp_audit_query_nested_status_end_recorded</w:t>
             </w:r>
             <w:proofErr w:type="spellEnd"/>
           </w:p>
@@ -12270,22 +12812,23 @@
           </w:tcPr>
           <w:p>
             <w:r>
-              <w:rPr>
-                <w:rFonts w:hint="eastAsia"/>
-              </w:rPr>
-              <w:t>parse</w:t>
+              <w:t xml:space="preserve">query </w:t>
+            </w:r>
+            <w:r>
+              <w:rPr>
+                <w:rFonts w:hint="eastAsia"/>
+              </w:rPr>
+              <w:t>nested</w:t>
             </w:r>
             <w:r>
               <w:t xml:space="preserve"> </w:t>
             </w:r>
-            <w:proofErr w:type="spellStart"/>
-            <w:r>
-              <w:rPr>
-                <w:rFonts w:hint="eastAsia"/>
-              </w:rPr>
-              <w:t>preparse</w:t>
-            </w:r>
-            <w:proofErr w:type="spellEnd"/>
+            <w:r>
+              <w:rPr>
+                <w:rFonts w:hint="eastAsia"/>
+              </w:rPr>
+              <w:t>end</w:t>
+            </w:r>
             <w:r>
               <w:t xml:space="preserve"> </w:t>
             </w:r>
@@ -12331,7 +12874,7 @@
                 <w:sz w:val="22"/>
                 <w:szCs w:val="22"/>
               </w:rPr>
-              <w:t>htp_audit_query_nested_start_recorded</w:t>
+              <w:t>htp_audit_query_start_recorded</w:t>
             </w:r>
             <w:proofErr w:type="spellEnd"/>
           </w:p>
@@ -12342,31 +12885,31 @@
           </w:tcPr>
           <w:p>
             <w:r>
-              <w:t xml:space="preserve">query </w:t>
-            </w:r>
-            <w:r>
-              <w:rPr>
-                <w:rFonts w:hint="eastAsia"/>
-              </w:rPr>
-              <w:t>nested</w:t>
-            </w:r>
-            <w:r>
-              <w:t xml:space="preserve"> </w:t>
-            </w:r>
-            <w:r>
-              <w:rPr>
-                <w:rFonts w:hint="eastAsia"/>
-              </w:rPr>
-              <w:t>start</w:t>
-            </w:r>
-            <w:r>
-              <w:t xml:space="preserve"> </w:t>
-            </w:r>
-            <w:r>
-              <w:rPr>
-                <w:rFonts w:hint="eastAsia"/>
-              </w:rPr>
-              <w:t>事件记录次数</w:t>
+              <w:rPr>
+                <w:rFonts w:hint="eastAsia"/>
+              </w:rPr>
+              <w:t>q</w:t>
+            </w:r>
+            <w:r>
+              <w:t xml:space="preserve">uery start </w:t>
+            </w:r>
+            <w:r>
+              <w:rPr>
+                <w:rFonts w:hint="eastAsia"/>
+              </w:rPr>
+              <w:t>事件</w:t>
+            </w:r>
+            <w:r>
+              <w:rPr>
+                <w:rFonts w:hint="eastAsia"/>
+              </w:rPr>
+              <w:t>审计</w:t>
+            </w:r>
+            <w:r>
+              <w:rPr>
+                <w:rFonts w:hint="eastAsia"/>
+              </w:rPr>
+              <w:t>次数</w:t>
             </w:r>
           </w:p>
         </w:tc>
@@ -12392,7 +12935,7 @@
                 <w:sz w:val="22"/>
                 <w:szCs w:val="22"/>
               </w:rPr>
-              <w:t>htp_audit_query_nested_status_end_recorded</w:t>
+              <w:t>htp_audit_query_status_end_recorded</w:t>
             </w:r>
             <w:proofErr w:type="spellEnd"/>
           </w:p>
@@ -12403,13 +12946,10 @@
           </w:tcPr>
           <w:p>
             <w:r>
-              <w:t xml:space="preserve">query </w:t>
-            </w:r>
-            <w:r>
-              <w:rPr>
-                <w:rFonts w:hint="eastAsia"/>
-              </w:rPr>
-              <w:t>nested</w:t>
+              <w:rPr>
+                <w:rFonts w:hint="eastAsia"/>
+              </w:rPr>
+              <w:t>query</w:t>
             </w:r>
             <w:r>
               <w:t xml:space="preserve"> </w:t>
@@ -12418,28 +12958,7 @@
               <w:rPr>
                 <w:rFonts w:hint="eastAsia"/>
               </w:rPr>
-              <w:t>end</w:t>
-            </w:r>
-            <w:r>
-              <w:t xml:space="preserve"> </w:t>
-            </w:r>
-            <w:r>
-              <w:rPr>
-                <w:rFonts w:hint="eastAsia"/>
-              </w:rPr>
-              <w:t>事件</w:t>
-            </w:r>
-            <w:r>
-              <w:rPr>
-                <w:rFonts w:hint="eastAsia"/>
-              </w:rPr>
-              <w:t>审计</w:t>
-            </w:r>
-            <w:r>
-              <w:rPr>
-                <w:rFonts w:hint="eastAsia"/>
-              </w:rPr>
-              <w:t>次数</w:t>
+              <w:t>end事件记录次数</w:t>
             </w:r>
           </w:p>
         </w:tc>
@@ -12465,7 +12984,7 @@
                 <w:sz w:val="22"/>
                 <w:szCs w:val="22"/>
               </w:rPr>
-              <w:t>htp_audit_query_start_recorded</w:t>
+              <w:t>htp_audit_table_access_delete_recorded</w:t>
             </w:r>
             <w:proofErr w:type="spellEnd"/>
           </w:p>
@@ -12479,10 +12998,28 @@
               <w:rPr>
                 <w:rFonts w:hint="eastAsia"/>
               </w:rPr>
-              <w:t>q</w:t>
-            </w:r>
-            <w:r>
-              <w:t xml:space="preserve">uery start </w:t>
+              <w:t>table</w:t>
+            </w:r>
+            <w:r>
+              <w:t xml:space="preserve"> </w:t>
+            </w:r>
+            <w:r>
+              <w:rPr>
+                <w:rFonts w:hint="eastAsia"/>
+              </w:rPr>
+              <w:t>access</w:t>
+            </w:r>
+            <w:r>
+              <w:t xml:space="preserve"> </w:t>
+            </w:r>
+            <w:r>
+              <w:rPr>
+                <w:rFonts w:hint="eastAsia"/>
+              </w:rPr>
+              <w:t>delete</w:t>
+            </w:r>
+            <w:r>
+              <w:t xml:space="preserve"> </w:t>
             </w:r>
             <w:r>
               <w:rPr>
@@ -12526,7 +13063,7 @@
                 <w:sz w:val="22"/>
                 <w:szCs w:val="22"/>
               </w:rPr>
-              <w:t>htp_audit_query_status_end_recorded</w:t>
+              <w:t>htp_audit_table_access_insert_recorded</w:t>
             </w:r>
             <w:proofErr w:type="spellEnd"/>
           </w:p>
@@ -12540,7 +13077,7 @@
               <w:rPr>
                 <w:rFonts w:hint="eastAsia"/>
               </w:rPr>
-              <w:t>query</w:t>
+              <w:t>table</w:t>
             </w:r>
             <w:r>
               <w:t xml:space="preserve"> </w:t>
@@ -12549,7 +13086,37 @@
               <w:rPr>
                 <w:rFonts w:hint="eastAsia"/>
               </w:rPr>
-              <w:t>end事件记录次数</w:t>
+              <w:t>access</w:t>
+            </w:r>
+            <w:r>
+              <w:t xml:space="preserve"> </w:t>
+            </w:r>
+            <w:r>
+              <w:rPr>
+                <w:rFonts w:hint="eastAsia"/>
+              </w:rPr>
+              <w:t>insert</w:t>
+            </w:r>
+            <w:r>
+              <w:t xml:space="preserve"> </w:t>
+            </w:r>
+            <w:r>
+              <w:rPr>
+                <w:rFonts w:hint="eastAsia"/>
+              </w:rPr>
+              <w:t>事件</w:t>
+            </w:r>
+            <w:r>
+              <w:rPr>
+                <w:rFonts w:hint="eastAsia"/>
+              </w:rPr>
+              <w:t>审计</w:t>
+            </w:r>
+            <w:r>
+              <w:rPr>
+                <w:rFonts w:hint="eastAsia"/>
+              </w:rPr>
+              <w:t>次数</w:t>
             </w:r>
           </w:p>
         </w:tc>
@@ -12575,7 +13142,7 @@
                 <w:sz w:val="22"/>
                 <w:szCs w:val="22"/>
               </w:rPr>
-              <w:t>htp_audit_table_access_delete_recorded</w:t>
+              <w:t>htp_audit_table_access_read_recorded</w:t>
             </w:r>
             <w:proofErr w:type="spellEnd"/>
           </w:p>
@@ -12607,16 +13174,7 @@
               <w:rPr>
                 <w:rFonts w:hint="eastAsia"/>
               </w:rPr>
-              <w:t>delete</w:t>
-            </w:r>
-            <w:r>
-              <w:t xml:space="preserve"> </w:t>
-            </w:r>
-            <w:r>
-              <w:rPr>
-                <w:rFonts w:hint="eastAsia"/>
-              </w:rPr>
-              <w:t>事件</w:t>
+              <w:t>read事件</w:t>
             </w:r>
             <w:r>
               <w:rPr>
@@ -12654,7 +13212,7 @@
                 <w:sz w:val="22"/>
                 <w:szCs w:val="22"/>
               </w:rPr>
-              <w:t>htp_audit_table_access_insert_recorded</w:t>
+              <w:t>htp_audit_table_access_update_recorded</w:t>
             </w:r>
             <w:proofErr w:type="spellEnd"/>
           </w:p>
@@ -12686,16 +13244,7 @@
               <w:rPr>
                 <w:rFonts w:hint="eastAsia"/>
               </w:rPr>
-              <w:t>insert</w:t>
-            </w:r>
-            <w:r>
-              <w:t xml:space="preserve"> </w:t>
-            </w:r>
-            <w:r>
-              <w:rPr>
-                <w:rFonts w:hint="eastAsia"/>
-              </w:rPr>
-              <w:t>事件</w:t>
+              <w:t>update事件</w:t>
             </w:r>
             <w:r>
               <w:rPr>
@@ -12729,81 +13278,11 @@
             <w:proofErr w:type="spellStart"/>
             <w:r>
               <w:rPr>
-                <w:rFonts w:ascii="等线" w:eastAsia="等线" w:hAnsi="等线" w:hint="eastAsia"/>
-                <w:sz w:val="22"/>
-                <w:szCs w:val="22"/>
-              </w:rPr>
-              <w:t>htp_audit_table_access_read_recorded</w:t>
-            </w:r>
-            <w:proofErr w:type="spellEnd"/>
-          </w:p>
-        </w:tc>
-        <w:tc>
-          <w:tcPr>
-            <w:tcW w:w="3809" w:type="dxa"/>
-          </w:tcPr>
-          <w:p>
-            <w:r>
-              <w:rPr>
-                <w:rFonts w:hint="eastAsia"/>
-              </w:rPr>
-              <w:t>table</w:t>
-            </w:r>
-            <w:r>
-              <w:t xml:space="preserve"> </w:t>
-            </w:r>
-            <w:r>
-              <w:rPr>
-                <w:rFonts w:hint="eastAsia"/>
-              </w:rPr>
-              <w:t>access</w:t>
-            </w:r>
-            <w:r>
-              <w:t xml:space="preserve"> </w:t>
-            </w:r>
-            <w:r>
-              <w:rPr>
-                <w:rFonts w:hint="eastAsia"/>
-              </w:rPr>
-              <w:t>read事件</w:t>
-            </w:r>
-            <w:r>
-              <w:rPr>
-                <w:rFonts w:hint="eastAsia"/>
-              </w:rPr>
-              <w:t>审计</w:t>
-            </w:r>
-            <w:r>
-              <w:rPr>
-                <w:rFonts w:hint="eastAsia"/>
-              </w:rPr>
-              <w:t>次数</w:t>
-            </w:r>
-          </w:p>
-        </w:tc>
-      </w:tr>
-      <w:tr>
-        <w:tc>
-          <w:tcPr>
-            <w:tcW w:w="4493" w:type="dxa"/>
-            <w:vAlign w:val="center"/>
-          </w:tcPr>
-          <w:p>
-            <w:pPr>
-              <w:rPr>
                 <w:rFonts w:ascii="等线" w:eastAsia="等线" w:hAnsi="等线"/>
                 <w:sz w:val="22"/>
                 <w:szCs w:val="22"/>
               </w:rPr>
-            </w:pPr>
-            <w:proofErr w:type="spellStart"/>
-            <w:r>
-              <w:rPr>
-                <w:rFonts w:ascii="等线" w:eastAsia="等线" w:hAnsi="等线" w:hint="eastAsia"/>
-                <w:sz w:val="22"/>
-                <w:szCs w:val="22"/>
-              </w:rPr>
-              <w:t>htp_audit_table_access_update_recorded</w:t>
+              <w:t>Htp_audit_stored_program_recorded</w:t>
             </w:r>
             <w:proofErr w:type="spellEnd"/>
           </w:p>
@@ -12813,81 +13292,6 @@
             <w:tcW w:w="3809" w:type="dxa"/>
           </w:tcPr>
           <w:p>
-            <w:r>
-              <w:rPr>
-                <w:rFonts w:hint="eastAsia"/>
-              </w:rPr>
-              <w:t>table</w:t>
-            </w:r>
-            <w:r>
-              <w:t xml:space="preserve"> </w:t>
-            </w:r>
-            <w:r>
-              <w:rPr>
-                <w:rFonts w:hint="eastAsia"/>
-              </w:rPr>
-              <w:t>access</w:t>
-            </w:r>
-            <w:r>
-              <w:t xml:space="preserve"> </w:t>
-            </w:r>
-            <w:r>
-              <w:rPr>
-                <w:rFonts w:hint="eastAsia"/>
-              </w:rPr>
-              <w:t>update事件</w:t>
-            </w:r>
-            <w:r>
-              <w:rPr>
-                <w:rFonts w:hint="eastAsia"/>
-              </w:rPr>
-              <w:t>审计</w:t>
-            </w:r>
-            <w:r>
-              <w:rPr>
-                <w:rFonts w:hint="eastAsia"/>
-              </w:rPr>
-              <w:t>次数</w:t>
-            </w:r>
-          </w:p>
-        </w:tc>
-      </w:tr>
-      <w:tr>
-        <w:tc>
-          <w:tcPr>
-            <w:tcW w:w="4493" w:type="dxa"/>
-            <w:vAlign w:val="center"/>
-          </w:tcPr>
-          <w:p>
-            <w:pPr>
-              <w:rPr>
-                <w:rFonts w:ascii="等线" w:eastAsia="等线" w:hAnsi="等线" w:hint="eastAsia"/>
-                <w:sz w:val="22"/>
-                <w:szCs w:val="22"/>
-              </w:rPr>
-            </w:pPr>
-            <w:proofErr w:type="spellStart"/>
-            <w:r>
-              <w:rPr>
-                <w:rFonts w:ascii="等线" w:eastAsia="等线" w:hAnsi="等线"/>
-                <w:sz w:val="22"/>
-                <w:szCs w:val="22"/>
-              </w:rPr>
-              <w:t>Htp_audit_stored_program_recorded</w:t>
-            </w:r>
-            <w:proofErr w:type="spellEnd"/>
-          </w:p>
-        </w:tc>
-        <w:tc>
-          <w:tcPr>
-            <w:tcW w:w="3809" w:type="dxa"/>
-          </w:tcPr>
-          <w:p>
-            <w:pPr>
-              <w:rPr>
-                <w:rFonts w:hint="eastAsia"/>
-              </w:rPr>
-            </w:pPr>
             <w:r>
               <w:rPr>
                 <w:rFonts w:hint="eastAsia"/>
@@ -12900,15 +13304,11 @@
     </w:tbl>
     <w:p/>
     <w:p>
-      <w:pPr>
-        <w:rPr>
-          <w:rFonts w:hint="eastAsia"/>
-        </w:rPr>
-      </w:pPr>
-      <w:r>
-        <w:rPr>
-          <w:rFonts w:hint="eastAsia"/>
-        </w:rPr>
+      <w:r>
+        <w:rPr>
+          <w:rFonts w:hint="eastAsia"/>
+        </w:rPr>
+        <w:lastRenderedPageBreak/>
         <w:t>注：指定类型事件如果发生调用计数+</w:t>
       </w:r>
       <w:r>
@@ -12935,7 +13335,7 @@
       <w:pPr>
         <w:pStyle w:val="2"/>
       </w:pPr>
-      <w:bookmarkStart w:id="51" w:name="_Toc528077298"/>
+      <w:bookmarkStart w:id="52" w:name="_Toc530518416"/>
       <w:r>
         <w:t>6</w:t>
       </w:r>
@@ -12945,7 +13345,7 @@
         </w:rPr>
         <w:t>、输出</w:t>
       </w:r>
-      <w:bookmarkEnd w:id="51"/>
+      <w:bookmarkEnd w:id="52"/>
     </w:p>
     <w:p>
       <w:r>
@@ -13263,6 +13663,7 @@
     </w:p>
     <w:p>
       <w:r>
+        <w:lastRenderedPageBreak/>
         <w:t xml:space="preserve">      "timestamp":    "2018-10-19 16:42:36",</w:t>
       </w:r>
     </w:p>
@@ -13273,595 +13674,587 @@
     </w:p>
     <w:p>
       <w:r>
+        <w:t xml:space="preserve">      "</w:t>
+      </w:r>
+      <w:r>
+        <w:rPr>
+          <w:rFonts w:hint="eastAsia"/>
+        </w:rPr>
+        <w:t>sub</w:t>
+      </w:r>
+      <w:r>
+        <w:t xml:space="preserve"> type": "</w:t>
+      </w:r>
+      <w:r>
+        <w:rPr>
+          <w:rFonts w:hint="eastAsia"/>
+        </w:rPr>
+        <w:t>read</w:t>
+      </w:r>
+      <w:r>
+        <w:t>",</w:t>
+      </w:r>
+    </w:p>
+    <w:p>
+      <w:r>
+        <w:t xml:space="preserve">      "</w:t>
+      </w:r>
+      <w:proofErr w:type="spellStart"/>
+      <w:r>
+        <w:t>connection_id</w:t>
+      </w:r>
+      <w:proofErr w:type="spellEnd"/>
+      <w:r>
+        <w:t>":        3,</w:t>
+      </w:r>
+    </w:p>
+    <w:p>
+      <w:r>
+        <w:t xml:space="preserve">      "</w:t>
+      </w:r>
+      <w:proofErr w:type="spellStart"/>
+      <w:r>
+        <w:t>sql_command_id</w:t>
+      </w:r>
+      <w:proofErr w:type="spellEnd"/>
+      <w:r>
+        <w:t>":       0,</w:t>
+      </w:r>
+    </w:p>
+    <w:p>
+      <w:r>
+        <w:t xml:space="preserve">      "</w:t>
+      </w:r>
+      <w:proofErr w:type="spellStart"/>
+      <w:r>
+        <w:t>sqltext</w:t>
+      </w:r>
+      <w:proofErr w:type="spellEnd"/>
+      <w:r>
+        <w:t>":      "select * from audit_test1",</w:t>
+      </w:r>
+    </w:p>
+    <w:p>
+      <w:r>
+        <w:t xml:space="preserve">      "</w:t>
+      </w:r>
+      <w:proofErr w:type="spellStart"/>
+      <w:r>
+        <w:t>table_database</w:t>
+      </w:r>
+      <w:proofErr w:type="spellEnd"/>
+      <w:r>
+        <w:t>":       "</w:t>
+      </w:r>
+      <w:proofErr w:type="spellStart"/>
+      <w:r>
+        <w:t>audit_testdb</w:t>
+      </w:r>
+      <w:proofErr w:type="spellEnd"/>
+      <w:r>
+        <w:t>",</w:t>
+      </w:r>
+    </w:p>
+    <w:p>
+      <w:r>
+        <w:t xml:space="preserve">      "</w:t>
+      </w:r>
+      <w:proofErr w:type="spellStart"/>
+      <w:r>
+        <w:t>table_name</w:t>
+      </w:r>
+      <w:proofErr w:type="spellEnd"/>
+      <w:r>
+        <w:t>":   "audit_test1"</w:t>
+      </w:r>
+    </w:p>
+    <w:p>
+      <w:r>
+        <w:t>}</w:t>
+      </w:r>
+    </w:p>
+    <w:p>
+      <w:r>
+        <w:rPr>
+          <w:rFonts w:hint="eastAsia"/>
+        </w:rPr>
+        <w:t xml:space="preserve">样例 </w:t>
+      </w:r>
+      <w:r>
+        <w:t>5</w:t>
+      </w:r>
+    </w:p>
+    <w:p>
+      <w:r>
+        <w:rPr>
+          <w:rFonts w:hint="eastAsia"/>
+        </w:rPr>
+        <w:t>global</w:t>
+      </w:r>
+      <w:r>
+        <w:t xml:space="preserve"> </w:t>
+      </w:r>
+      <w:r>
+        <w:rPr>
+          <w:rFonts w:hint="eastAsia"/>
+        </w:rPr>
+        <w:t>variable</w:t>
+      </w:r>
+      <w:r>
+        <w:t xml:space="preserve"> </w:t>
+      </w:r>
+      <w:r>
+        <w:rPr>
+          <w:rFonts w:hint="eastAsia"/>
+        </w:rPr>
+        <w:t>类型审计结果</w:t>
+      </w:r>
+    </w:p>
+    <w:p>
+      <w:r>
+        <w:t>{</w:t>
+      </w:r>
+    </w:p>
+    <w:p>
+      <w:r>
+        <w:t xml:space="preserve">      "timestamp":    "2018-10-19 18:08:46",</w:t>
+      </w:r>
+    </w:p>
+    <w:p>
+      <w:r>
+        <w:t xml:space="preserve">      "type": "</w:t>
+      </w:r>
+      <w:proofErr w:type="spellStart"/>
+      <w:r>
+        <w:t>global_variable</w:t>
+      </w:r>
+      <w:proofErr w:type="spellEnd"/>
+      <w:r>
+        <w:t>",</w:t>
+      </w:r>
+    </w:p>
+    <w:p>
+      <w:r>
+        <w:t xml:space="preserve">      "</w:t>
+      </w:r>
+      <w:r>
+        <w:rPr>
+          <w:rFonts w:hint="eastAsia"/>
+        </w:rPr>
+        <w:t>sub</w:t>
+      </w:r>
+      <w:r>
+        <w:t xml:space="preserve"> type": "</w:t>
+      </w:r>
+      <w:r>
+        <w:rPr>
+          <w:rFonts w:hint="eastAsia"/>
+        </w:rPr>
+        <w:t>get</w:t>
+      </w:r>
+      <w:r>
+        <w:t>",</w:t>
+      </w:r>
+    </w:p>
+    <w:p>
+      <w:r>
+        <w:t xml:space="preserve">      "</w:t>
+      </w:r>
+      <w:proofErr w:type="spellStart"/>
+      <w:r>
+        <w:t>connection_id</w:t>
+      </w:r>
+      <w:proofErr w:type="spellEnd"/>
+      <w:r>
+        <w:t>":        3,</w:t>
+      </w:r>
+    </w:p>
+    <w:p>
+      <w:r>
+        <w:t xml:space="preserve">      "</w:t>
+      </w:r>
+      <w:proofErr w:type="spellStart"/>
+      <w:r>
+        <w:t>sql_command_id</w:t>
+      </w:r>
+      <w:proofErr w:type="spellEnd"/>
+      <w:r>
+        <w:t>":       31,</w:t>
+      </w:r>
+    </w:p>
+    <w:p>
+      <w:r>
+        <w:t xml:space="preserve">      "</w:t>
+      </w:r>
+      <w:proofErr w:type="spellStart"/>
+      <w:r>
+        <w:t>variable_name</w:t>
+      </w:r>
+      <w:proofErr w:type="spellEnd"/>
+      <w:r>
+        <w:t>":        "</w:t>
+      </w:r>
+      <w:proofErr w:type="spellStart"/>
+      <w:r>
+        <w:t>sync_binlog</w:t>
+      </w:r>
+      <w:proofErr w:type="spellEnd"/>
+      <w:r>
+        <w:t>",</w:t>
+      </w:r>
+    </w:p>
+    <w:p>
+      <w:r>
+        <w:t xml:space="preserve">      "</w:t>
+      </w:r>
+      <w:proofErr w:type="spellStart"/>
+      <w:r>
+        <w:t>variable_value</w:t>
+      </w:r>
+      <w:proofErr w:type="spellEnd"/>
+      <w:r>
+        <w:t>":       "0"</w:t>
+      </w:r>
+    </w:p>
+    <w:p>
+      <w:r>
+        <w:t>}</w:t>
+      </w:r>
+    </w:p>
+    <w:p>
+      <w:r>
+        <w:rPr>
+          <w:rFonts w:hint="eastAsia"/>
+        </w:rPr>
+        <w:t xml:space="preserve">样例 </w:t>
+      </w:r>
+      <w:r>
+        <w:t>6</w:t>
+      </w:r>
+    </w:p>
+    <w:p>
+      <w:r>
+        <w:rPr>
+          <w:rFonts w:hint="eastAsia"/>
+        </w:rPr>
+        <w:t>command</w:t>
+      </w:r>
+      <w:r>
+        <w:t xml:space="preserve"> </w:t>
+      </w:r>
+      <w:r>
+        <w:rPr>
+          <w:rFonts w:hint="eastAsia"/>
+        </w:rPr>
+        <w:t>类型审计结果</w:t>
+      </w:r>
+    </w:p>
+    <w:p>
+      <w:r>
+        <w:t>{</w:t>
+      </w:r>
+    </w:p>
+    <w:p>
+      <w:r>
+        <w:t xml:space="preserve">      "timestamp":    "2018-10-19 18:08:46",</w:t>
+      </w:r>
+    </w:p>
+    <w:p>
+      <w:r>
+        <w:t xml:space="preserve">      "type": "command",</w:t>
+      </w:r>
+    </w:p>
+    <w:p>
+      <w:r>
+        <w:t xml:space="preserve">      "</w:t>
+      </w:r>
+      <w:r>
+        <w:rPr>
+          <w:rFonts w:hint="eastAsia"/>
+        </w:rPr>
+        <w:t>sub</w:t>
+      </w:r>
+      <w:r>
+        <w:t xml:space="preserve"> type": "</w:t>
+      </w:r>
+      <w:r>
+        <w:rPr>
+          <w:rFonts w:hint="eastAsia"/>
+        </w:rPr>
+        <w:t>start</w:t>
+      </w:r>
+      <w:r>
+        <w:t>",</w:t>
+      </w:r>
+    </w:p>
+    <w:p>
+      <w:r>
+        <w:t xml:space="preserve">      "status":       0,</w:t>
+      </w:r>
+    </w:p>
+    <w:p>
+      <w:r>
+        <w:t xml:space="preserve">      "</w:t>
+      </w:r>
+      <w:proofErr w:type="spellStart"/>
+      <w:r>
+        <w:t>connectionid</w:t>
+      </w:r>
+      <w:proofErr w:type="spellEnd"/>
+      <w:r>
+        <w:t>": 1,</w:t>
+      </w:r>
+    </w:p>
+    <w:p>
+      <w:r>
+        <w:t xml:space="preserve">      "</w:t>
+      </w:r>
+      <w:proofErr w:type="spellStart"/>
+      <w:r>
+        <w:t>commandid</w:t>
+      </w:r>
+      <w:proofErr w:type="spellEnd"/>
+      <w:r>
+        <w:t>":    3</w:t>
+      </w:r>
+    </w:p>
+    <w:p>
+      <w:r>
+        <w:t>}</w:t>
+      </w:r>
+    </w:p>
+    <w:p>
+      <w:r>
+        <w:rPr>
+          <w:rFonts w:hint="eastAsia"/>
+        </w:rPr>
+        <w:t>样例7</w:t>
+      </w:r>
+      <w:r>
+        <w:t xml:space="preserve"> </w:t>
+      </w:r>
+    </w:p>
+    <w:p>
+      <w:r>
+        <w:t xml:space="preserve">query </w:t>
+      </w:r>
+      <w:r>
+        <w:rPr>
+          <w:rFonts w:hint="eastAsia"/>
+        </w:rPr>
+        <w:t>类型审计结果</w:t>
+      </w:r>
+    </w:p>
+    <w:p>
+      <w:r>
+        <w:t>{</w:t>
+      </w:r>
+    </w:p>
+    <w:p>
+      <w:r>
+        <w:t xml:space="preserve">      "timestamp":    "2018-10-21 15:24:55",</w:t>
+      </w:r>
+    </w:p>
+    <w:p>
+      <w:r>
+        <w:t xml:space="preserve">      "type": "query",</w:t>
+      </w:r>
+    </w:p>
+    <w:p>
+      <w:r>
+        <w:t xml:space="preserve">      "</w:t>
+      </w:r>
+      <w:r>
+        <w:rPr>
+          <w:rFonts w:hint="eastAsia"/>
+        </w:rPr>
+        <w:t>sub</w:t>
+      </w:r>
+      <w:r>
+        <w:t xml:space="preserve"> type": "</w:t>
+      </w:r>
+      <w:r>
+        <w:rPr>
+          <w:rFonts w:hint="eastAsia"/>
+        </w:rPr>
+        <w:t>start</w:t>
+      </w:r>
+      <w:r>
+        <w:t>",</w:t>
+      </w:r>
+    </w:p>
+    <w:p>
+      <w:r>
+        <w:t xml:space="preserve">      "status":       0,</w:t>
+      </w:r>
+    </w:p>
+    <w:p>
+      <w:r>
+        <w:t xml:space="preserve">      "</w:t>
+      </w:r>
+      <w:proofErr w:type="spellStart"/>
+      <w:r>
+        <w:t>connectionid</w:t>
+      </w:r>
+      <w:proofErr w:type="spellEnd"/>
+      <w:r>
+        <w:t>": 3,</w:t>
+      </w:r>
+    </w:p>
+    <w:p>
+      <w:r>
+        <w:t xml:space="preserve">      "</w:t>
+      </w:r>
+      <w:proofErr w:type="spellStart"/>
+      <w:r>
+        <w:t>sqlcommandid</w:t>
+      </w:r>
+      <w:proofErr w:type="spellEnd"/>
+      <w:r>
+        <w:t>": 118,</w:t>
+      </w:r>
+    </w:p>
+    <w:p>
+      <w:r>
+        <w:t xml:space="preserve">      "</w:t>
+      </w:r>
+      <w:proofErr w:type="spellStart"/>
+      <w:r>
+        <w:t>sqltext</w:t>
+      </w:r>
+      <w:proofErr w:type="spellEnd"/>
+      <w:r>
+        <w:t>":      "show plugins"</w:t>
+      </w:r>
+    </w:p>
+    <w:p>
+      <w:r>
+        <w:rPr>
+          <w:rFonts w:hint="eastAsia"/>
+        </w:rPr>
+        <w:t>}</w:t>
+      </w:r>
+    </w:p>
+    <w:p>
+      <w:r>
+        <w:rPr>
+          <w:rFonts w:hint="eastAsia"/>
+        </w:rPr>
+        <w:t>样例8</w:t>
+      </w:r>
+    </w:p>
+    <w:p>
+      <w:r>
+        <w:rPr>
+          <w:rFonts w:hint="eastAsia"/>
+        </w:rPr>
+        <w:t>stored</w:t>
+      </w:r>
+      <w:r>
+        <w:t xml:space="preserve"> </w:t>
+      </w:r>
+      <w:r>
+        <w:rPr>
+          <w:rFonts w:hint="eastAsia"/>
+        </w:rPr>
+        <w:t>program</w:t>
+      </w:r>
+      <w:r>
+        <w:t xml:space="preserve"> </w:t>
+      </w:r>
+      <w:r>
+        <w:rPr>
+          <w:rFonts w:hint="eastAsia"/>
+        </w:rPr>
+        <w:t>类型审计结果</w:t>
+      </w:r>
+    </w:p>
+    <w:p>
+      <w:r>
+        <w:t>{</w:t>
+      </w:r>
+    </w:p>
+    <w:p>
+      <w:r>
         <w:lastRenderedPageBreak/>
+        <w:t xml:space="preserve">      "timestamp":    "2018-10-29 15:52:37",</w:t>
+      </w:r>
+    </w:p>
+    <w:p>
+      <w:r>
+        <w:t xml:space="preserve">      "type": "stored program",</w:t>
+      </w:r>
+    </w:p>
+    <w:p>
+      <w:r>
+        <w:t xml:space="preserve">      "sub type":     "execute",</w:t>
+      </w:r>
+    </w:p>
+    <w:p>
+      <w:r>
         <w:t xml:space="preserve">      "</w:t>
       </w:r>
-      <w:r>
-        <w:rPr>
-          <w:rFonts w:hint="eastAsia"/>
-        </w:rPr>
-        <w:t>sub</w:t>
-      </w:r>
-      <w:r>
-        <w:t xml:space="preserve"> type": "</w:t>
-      </w:r>
-      <w:r>
-        <w:rPr>
-          <w:rFonts w:hint="eastAsia"/>
-        </w:rPr>
-        <w:t>read</w:t>
-      </w:r>
+      <w:proofErr w:type="spellStart"/>
+      <w:r>
+        <w:t>connection_id</w:t>
+      </w:r>
+      <w:proofErr w:type="spellEnd"/>
+      <w:r>
+        <w:t>":        3,</w:t>
+      </w:r>
+    </w:p>
+    <w:p>
+      <w:r>
+        <w:t xml:space="preserve">      "</w:t>
+      </w:r>
+      <w:proofErr w:type="spellStart"/>
+      <w:r>
+        <w:t>sql_command_id</w:t>
+      </w:r>
+      <w:proofErr w:type="spellEnd"/>
+      <w:r>
+        <w:t>":       91,</w:t>
+      </w:r>
+    </w:p>
+    <w:p>
+      <w:r>
+        <w:t xml:space="preserve">      "query":        "call </w:t>
+      </w:r>
+      <w:proofErr w:type="spellStart"/>
+      <w:r>
+        <w:t>my_proc</w:t>
+      </w:r>
+      <w:proofErr w:type="spellEnd"/>
       <w:r>
         <w:t>",</w:t>
       </w:r>
     </w:p>
     <w:p>
       <w:r>
-        <w:t xml:space="preserve">      "</w:t>
+        <w:t xml:space="preserve">      "name": "</w:t>
       </w:r>
       <w:proofErr w:type="spellStart"/>
       <w:r>
-        <w:t>connection_id</w:t>
+        <w:t>my_proc</w:t>
       </w:r>
       <w:proofErr w:type="spellEnd"/>
       <w:r>
-        <w:t>":        3,</w:t>
-      </w:r>
-    </w:p>
-    <w:p>
-      <w:r>
-        <w:t xml:space="preserve">      "</w:t>
-      </w:r>
-      <w:proofErr w:type="spellStart"/>
-      <w:r>
-        <w:t>sql_command_id</w:t>
-      </w:r>
-      <w:proofErr w:type="spellEnd"/>
-      <w:r>
-        <w:t>":       0,</w:t>
-      </w:r>
-    </w:p>
-    <w:p>
-      <w:r>
-        <w:t xml:space="preserve">      "</w:t>
-      </w:r>
-      <w:proofErr w:type="spellStart"/>
-      <w:r>
-        <w:t>sqltext</w:t>
-      </w:r>
-      <w:proofErr w:type="spellEnd"/>
-      <w:r>
-        <w:t>":      "select * from audit_test1",</w:t>
-      </w:r>
-    </w:p>
-    <w:p>
-      <w:r>
-        <w:t xml:space="preserve">      "</w:t>
-      </w:r>
-      <w:proofErr w:type="spellStart"/>
-      <w:r>
-        <w:t>table_database</w:t>
-      </w:r>
-      <w:proofErr w:type="spellEnd"/>
-      <w:r>
-        <w:t>":       "</w:t>
-      </w:r>
-      <w:proofErr w:type="spellStart"/>
-      <w:r>
-        <w:t>audit_testdb</w:t>
-      </w:r>
-      <w:proofErr w:type="spellEnd"/>
-      <w:r>
-        <w:t>",</w:t>
-      </w:r>
-    </w:p>
-    <w:p>
-      <w:r>
-        <w:t xml:space="preserve">      "</w:t>
-      </w:r>
-      <w:proofErr w:type="spellStart"/>
-      <w:r>
-        <w:t>table_name</w:t>
-      </w:r>
-      <w:proofErr w:type="spellEnd"/>
-      <w:r>
-        <w:t>":   "audit_test1"</w:t>
-      </w:r>
-    </w:p>
-    <w:p>
-      <w:r>
+        <w:t>"</w:t>
+      </w:r>
+    </w:p>
+    <w:p>
+      <w:r>
+        <w:rPr>
+          <w:rFonts w:hint="eastAsia"/>
+        </w:rPr>
         <w:t>}</w:t>
       </w:r>
-    </w:p>
-    <w:p>
-      <w:r>
-        <w:rPr>
-          <w:rFonts w:hint="eastAsia"/>
-        </w:rPr>
-        <w:t xml:space="preserve">样例 </w:t>
-      </w:r>
-      <w:r>
-        <w:t>5</w:t>
-      </w:r>
-    </w:p>
-    <w:p>
-      <w:r>
-        <w:rPr>
-          <w:rFonts w:hint="eastAsia"/>
-        </w:rPr>
-        <w:t>global</w:t>
-      </w:r>
-      <w:r>
-        <w:t xml:space="preserve"> </w:t>
-      </w:r>
-      <w:r>
-        <w:rPr>
-          <w:rFonts w:hint="eastAsia"/>
-        </w:rPr>
-        <w:t>variable</w:t>
-      </w:r>
-      <w:r>
-        <w:t xml:space="preserve"> </w:t>
-      </w:r>
-      <w:r>
-        <w:rPr>
-          <w:rFonts w:hint="eastAsia"/>
-        </w:rPr>
-        <w:t>类型审计结果</w:t>
-      </w:r>
-    </w:p>
-    <w:p>
-      <w:r>
-        <w:t>{</w:t>
-      </w:r>
-    </w:p>
-    <w:p>
-      <w:r>
-        <w:t xml:space="preserve">      "timestamp":    "2018-10-19 18:08:46",</w:t>
-      </w:r>
-    </w:p>
-    <w:p>
-      <w:r>
-        <w:t xml:space="preserve">      "type": "</w:t>
-      </w:r>
-      <w:proofErr w:type="spellStart"/>
-      <w:r>
-        <w:t>global_variable</w:t>
-      </w:r>
-      <w:proofErr w:type="spellEnd"/>
-      <w:r>
-        <w:t>",</w:t>
-      </w:r>
-    </w:p>
-    <w:p>
-      <w:r>
-        <w:t xml:space="preserve">      "</w:t>
-      </w:r>
-      <w:r>
-        <w:rPr>
-          <w:rFonts w:hint="eastAsia"/>
-        </w:rPr>
-        <w:t>sub</w:t>
-      </w:r>
-      <w:r>
-        <w:t xml:space="preserve"> type": "</w:t>
-      </w:r>
-      <w:r>
-        <w:rPr>
-          <w:rFonts w:hint="eastAsia"/>
-        </w:rPr>
-        <w:t>get</w:t>
-      </w:r>
-      <w:r>
-        <w:t>",</w:t>
-      </w:r>
-    </w:p>
-    <w:p>
-      <w:r>
-        <w:t xml:space="preserve">      "</w:t>
-      </w:r>
-      <w:proofErr w:type="spellStart"/>
-      <w:r>
-        <w:t>connection_id</w:t>
-      </w:r>
-      <w:proofErr w:type="spellEnd"/>
-      <w:r>
-        <w:t>":        3,</w:t>
-      </w:r>
-    </w:p>
-    <w:p>
-      <w:r>
-        <w:t xml:space="preserve">      "</w:t>
-      </w:r>
-      <w:proofErr w:type="spellStart"/>
-      <w:r>
-        <w:t>sql_command_id</w:t>
-      </w:r>
-      <w:proofErr w:type="spellEnd"/>
-      <w:r>
-        <w:t>":       31,</w:t>
-      </w:r>
-    </w:p>
-    <w:p>
-      <w:r>
-        <w:t xml:space="preserve">      "</w:t>
-      </w:r>
-      <w:proofErr w:type="spellStart"/>
-      <w:r>
-        <w:t>variable_name</w:t>
-      </w:r>
-      <w:proofErr w:type="spellEnd"/>
-      <w:r>
-        <w:t>":        "</w:t>
-      </w:r>
-      <w:proofErr w:type="spellStart"/>
-      <w:r>
-        <w:t>sync_binlog</w:t>
-      </w:r>
-      <w:proofErr w:type="spellEnd"/>
-      <w:r>
-        <w:t>",</w:t>
-      </w:r>
-    </w:p>
-    <w:p>
-      <w:r>
-        <w:t xml:space="preserve">      "</w:t>
-      </w:r>
-      <w:proofErr w:type="spellStart"/>
-      <w:r>
-        <w:t>variable_value</w:t>
-      </w:r>
-      <w:proofErr w:type="spellEnd"/>
-      <w:r>
-        <w:t>":       "0"</w:t>
-      </w:r>
-    </w:p>
-    <w:p>
-      <w:r>
-        <w:t>}</w:t>
-      </w:r>
-    </w:p>
-    <w:p>
-      <w:r>
-        <w:rPr>
-          <w:rFonts w:hint="eastAsia"/>
-        </w:rPr>
-        <w:t xml:space="preserve">样例 </w:t>
-      </w:r>
-      <w:r>
-        <w:t>6</w:t>
-      </w:r>
-    </w:p>
-    <w:p>
-      <w:r>
-        <w:rPr>
-          <w:rFonts w:hint="eastAsia"/>
-        </w:rPr>
-        <w:t>command</w:t>
-      </w:r>
-      <w:r>
-        <w:t xml:space="preserve"> </w:t>
-      </w:r>
-      <w:r>
-        <w:rPr>
-          <w:rFonts w:hint="eastAsia"/>
-        </w:rPr>
-        <w:t>类型审计结果</w:t>
-      </w:r>
-    </w:p>
-    <w:p>
-      <w:r>
-        <w:t>{</w:t>
-      </w:r>
-    </w:p>
-    <w:p>
-      <w:r>
-        <w:t xml:space="preserve">      "timestamp":    "2018-10-19 18:08:46",</w:t>
-      </w:r>
-    </w:p>
-    <w:p>
-      <w:r>
-        <w:t xml:space="preserve">      "type": "command",</w:t>
-      </w:r>
-    </w:p>
-    <w:p>
-      <w:r>
-        <w:t xml:space="preserve">      "</w:t>
-      </w:r>
-      <w:r>
-        <w:rPr>
-          <w:rFonts w:hint="eastAsia"/>
-        </w:rPr>
-        <w:t>sub</w:t>
-      </w:r>
-      <w:r>
-        <w:t xml:space="preserve"> type": "</w:t>
-      </w:r>
-      <w:r>
-        <w:rPr>
-          <w:rFonts w:hint="eastAsia"/>
-        </w:rPr>
-        <w:t>start</w:t>
-      </w:r>
-      <w:r>
-        <w:t>",</w:t>
-      </w:r>
-    </w:p>
-    <w:p>
-      <w:r>
-        <w:t xml:space="preserve">      "status":       0,</w:t>
-      </w:r>
-    </w:p>
-    <w:p>
-      <w:r>
-        <w:t xml:space="preserve">      "</w:t>
-      </w:r>
-      <w:proofErr w:type="spellStart"/>
-      <w:r>
-        <w:t>connectionid</w:t>
-      </w:r>
-      <w:proofErr w:type="spellEnd"/>
-      <w:r>
-        <w:t>": 1,</w:t>
-      </w:r>
-    </w:p>
-    <w:p>
-      <w:r>
-        <w:t xml:space="preserve">      "</w:t>
-      </w:r>
-      <w:proofErr w:type="spellStart"/>
-      <w:r>
-        <w:t>commandid</w:t>
-      </w:r>
-      <w:proofErr w:type="spellEnd"/>
-      <w:r>
-        <w:t>":    3</w:t>
-      </w:r>
-    </w:p>
-    <w:p>
-      <w:r>
-        <w:t>}</w:t>
-      </w:r>
-    </w:p>
-    <w:p>
-      <w:r>
-        <w:rPr>
-          <w:rFonts w:hint="eastAsia"/>
-        </w:rPr>
-        <w:t>样例7</w:t>
-      </w:r>
-      <w:r>
-        <w:t xml:space="preserve"> </w:t>
-      </w:r>
-    </w:p>
-    <w:p>
-      <w:r>
-        <w:t xml:space="preserve">query </w:t>
-      </w:r>
-      <w:r>
-        <w:rPr>
-          <w:rFonts w:hint="eastAsia"/>
-        </w:rPr>
-        <w:t>类型审计结果</w:t>
-      </w:r>
-    </w:p>
-    <w:p>
-      <w:r>
-        <w:t>{</w:t>
-      </w:r>
-    </w:p>
-    <w:p>
-      <w:r>
-        <w:t xml:space="preserve">      "timestamp":    "2018-10-21 15:24:55",</w:t>
-      </w:r>
-    </w:p>
-    <w:p>
-      <w:r>
-        <w:t xml:space="preserve">      "type": "query",</w:t>
-      </w:r>
-    </w:p>
-    <w:p>
-      <w:r>
-        <w:t xml:space="preserve">      "</w:t>
-      </w:r>
-      <w:r>
-        <w:rPr>
-          <w:rFonts w:hint="eastAsia"/>
-        </w:rPr>
-        <w:t>sub</w:t>
-      </w:r>
-      <w:r>
-        <w:t xml:space="preserve"> type": "</w:t>
-      </w:r>
-      <w:r>
-        <w:rPr>
-          <w:rFonts w:hint="eastAsia"/>
-        </w:rPr>
-        <w:t>start</w:t>
-      </w:r>
-      <w:r>
-        <w:t>",</w:t>
-      </w:r>
-    </w:p>
-    <w:p>
-      <w:r>
-        <w:t xml:space="preserve">      "status":       0,</w:t>
-      </w:r>
-    </w:p>
-    <w:p>
-      <w:r>
-        <w:t xml:space="preserve">      "</w:t>
-      </w:r>
-      <w:proofErr w:type="spellStart"/>
-      <w:r>
-        <w:t>connectionid</w:t>
-      </w:r>
-      <w:proofErr w:type="spellEnd"/>
-      <w:r>
-        <w:t>": 3,</w:t>
-      </w:r>
-    </w:p>
-    <w:p>
-      <w:r>
-        <w:t xml:space="preserve">      "</w:t>
-      </w:r>
-      <w:proofErr w:type="spellStart"/>
-      <w:r>
-        <w:t>sqlcommandid</w:t>
-      </w:r>
-      <w:proofErr w:type="spellEnd"/>
-      <w:r>
-        <w:t>": 118,</w:t>
-      </w:r>
-    </w:p>
-    <w:p>
-      <w:r>
-        <w:t xml:space="preserve">      "</w:t>
-      </w:r>
-      <w:proofErr w:type="spellStart"/>
-      <w:r>
-        <w:t>sqltext</w:t>
-      </w:r>
-      <w:proofErr w:type="spellEnd"/>
-      <w:r>
-        <w:t>":      "show plugins"</w:t>
-      </w:r>
-    </w:p>
-    <w:p>
-      <w:r>
-        <w:rPr>
-          <w:rFonts w:hint="eastAsia"/>
-        </w:rPr>
-        <w:t>}</w:t>
-      </w:r>
-    </w:p>
-    <w:p>
-      <w:r>
-        <w:rPr>
-          <w:rFonts w:hint="eastAsia"/>
-        </w:rPr>
-        <w:t>样例8</w:t>
-      </w:r>
-    </w:p>
-    <w:p>
-      <w:r>
-        <w:rPr>
-          <w:rFonts w:hint="eastAsia"/>
-        </w:rPr>
-        <w:t>stored</w:t>
-      </w:r>
-      <w:r>
-        <w:t xml:space="preserve"> </w:t>
-      </w:r>
-      <w:r>
-        <w:rPr>
-          <w:rFonts w:hint="eastAsia"/>
-        </w:rPr>
-        <w:t>program</w:t>
-      </w:r>
-      <w:r>
-        <w:t xml:space="preserve"> </w:t>
-      </w:r>
-      <w:r>
-        <w:rPr>
-          <w:rFonts w:hint="eastAsia"/>
-        </w:rPr>
-        <w:t>类型审计结果</w:t>
-      </w:r>
-    </w:p>
-    <w:p>
-      <w:r>
-        <w:t>{</w:t>
-      </w:r>
-    </w:p>
-    <w:p>
-      <w:r>
-        <w:t xml:space="preserve">      "timestamp":    "2018-10-29 15:52:37",</w:t>
-      </w:r>
-    </w:p>
-    <w:p>
-      <w:r>
-        <w:t xml:space="preserve">      "type": "stored program",</w:t>
-      </w:r>
-    </w:p>
-    <w:p>
-      <w:r>
-        <w:lastRenderedPageBreak/>
-        <w:t xml:space="preserve">      "sub type":     "execute",</w:t>
-      </w:r>
-    </w:p>
-    <w:p>
-      <w:r>
-        <w:t xml:space="preserve">      "</w:t>
-      </w:r>
-      <w:proofErr w:type="spellStart"/>
-      <w:r>
-        <w:t>connection_id</w:t>
-      </w:r>
-      <w:proofErr w:type="spellEnd"/>
-      <w:r>
-        <w:t>":        3,</w:t>
-      </w:r>
-    </w:p>
-    <w:p>
-      <w:r>
-        <w:t xml:space="preserve">      "</w:t>
-      </w:r>
-      <w:proofErr w:type="spellStart"/>
-      <w:r>
-        <w:t>sql_command_id</w:t>
-      </w:r>
-      <w:proofErr w:type="spellEnd"/>
-      <w:r>
-        <w:t>":       91,</w:t>
-      </w:r>
-    </w:p>
-    <w:p>
-      <w:r>
-        <w:t xml:space="preserve">      "query":        "call </w:t>
-      </w:r>
-      <w:proofErr w:type="spellStart"/>
-      <w:r>
-        <w:t>my_proc</w:t>
-      </w:r>
-      <w:proofErr w:type="spellEnd"/>
-      <w:r>
-        <w:t>",</w:t>
-      </w:r>
-    </w:p>
-    <w:p>
-      <w:r>
-        <w:t xml:space="preserve">      "name": "</w:t>
-      </w:r>
-      <w:proofErr w:type="spellStart"/>
-      <w:r>
-        <w:t>my_proc</w:t>
-      </w:r>
-      <w:proofErr w:type="spellEnd"/>
-      <w:r>
-        <w:t>"</w:t>
-      </w:r>
-    </w:p>
-    <w:p>
-      <w:pPr>
-        <w:rPr>
-          <w:rFonts w:hint="eastAsia"/>
-        </w:rPr>
-      </w:pPr>
-      <w:r>
-        <w:rPr>
-          <w:rFonts w:hint="eastAsia"/>
-        </w:rPr>
-        <w:t>}</w:t>
-      </w:r>
-      <w:bookmarkStart w:id="52" w:name="_GoBack"/>
-      <w:bookmarkEnd w:id="52"/>
     </w:p>
     <w:p>
       <w:pPr>
         <w:pStyle w:val="2"/>
       </w:pPr>
-      <w:bookmarkStart w:id="53" w:name="_Toc528077299"/>
+      <w:bookmarkStart w:id="53" w:name="_Toc530518417"/>
       <w:r>
         <w:t>7</w:t>
       </w:r>
@@ -13938,14 +14331,12 @@
         </w:rPr>
         <w:t>在连接非常活跃的情况，由于</w:t>
       </w:r>
-      <w:proofErr w:type="spellStart"/>
-      <w:r>
-        <w:rPr>
-          <w:rFonts w:hint="eastAsia"/>
-        </w:rPr>
-        <w:t>mysql</w:t>
-      </w:r>
-      <w:proofErr w:type="spellEnd"/>
+      <w:r>
+        <w:rPr>
+          <w:rFonts w:hint="eastAsia"/>
+        </w:rPr>
+        <w:t>MySQL</w:t>
+      </w:r>
       <w:r>
         <w:rPr>
           <w:rFonts w:hint="eastAsia"/>
@@ -13960,14 +14351,12 @@
         </w:rPr>
         <w:t>如下是</w:t>
       </w:r>
-      <w:proofErr w:type="spellStart"/>
-      <w:r>
-        <w:rPr>
-          <w:rFonts w:hint="eastAsia"/>
-        </w:rPr>
-        <w:t>mysql</w:t>
-      </w:r>
-      <w:proofErr w:type="spellEnd"/>
+      <w:r>
+        <w:rPr>
+          <w:rFonts w:hint="eastAsia"/>
+        </w:rPr>
+        <w:t>MySQL</w:t>
+      </w:r>
       <w:r>
         <w:rPr>
           <w:rFonts w:hint="eastAsia"/>
@@ -14382,6 +14771,7 @@
     </w:p>
     <w:p>
       <w:r>
+        <w:lastRenderedPageBreak/>
         <w:t xml:space="preserve">  </w:t>
       </w:r>
       <w:proofErr w:type="spellStart"/>
@@ -14427,7 +14817,6 @@
     </w:p>
     <w:p>
       <w:r>
-        <w:lastRenderedPageBreak/>
         <w:t xml:space="preserve">                     </w:t>
       </w:r>
       <w:proofErr w:type="spellStart"/>
@@ -14790,21 +15179,7 @@
       <w:rPr>
         <w:rFonts w:hint="eastAsia"/>
       </w:rPr>
-      <w:t>上海</w:t>
-    </w:r>
-    <w:proofErr w:type="gramStart"/>
-    <w:r>
-      <w:rPr>
-        <w:rFonts w:hint="eastAsia"/>
-      </w:rPr>
-      <w:t>热璞网络</w:t>
-    </w:r>
-    <w:proofErr w:type="gramEnd"/>
-    <w:r>
-      <w:rPr>
-        <w:rFonts w:hint="eastAsia"/>
-      </w:rPr>
-      <w:t xml:space="preserve">科技            </w:t>
+      <w:t xml:space="preserve">上海热璞网络科技技术有限公司            </w:t>
     </w:r>
   </w:p>
 </w:ftr>
@@ -15684,6 +16059,11 @@
       <w:szCs w:val="28"/>
     </w:rPr>
   </w:style>
+  <w:style w:type="character" w:customStyle="1" w:styleId="token">
+    <w:name w:val="token"/>
+    <w:basedOn w:val="a0"/>
+    <w:rsid w:val="009300DA"/>
+  </w:style>
 </w:styles>
 </file>
 
@@ -15977,7 +16357,7 @@
 </file>
 
 <file path=customXml/itemProps1.xml><?xml version="1.0" encoding="utf-8"?>
-<ds:datastoreItem xmlns:ds="http://schemas.openxmlformats.org/officeDocument/2006/customXml" ds:itemID="{284FE1C9-0E4B-44D6-B311-6108EA321B13}">
+<ds:datastoreItem xmlns:ds="http://schemas.openxmlformats.org/officeDocument/2006/customXml" ds:itemID="{F1EAC847-5101-4A21-8FCB-7E6A9872FA3F}">
   <ds:schemaRefs>
     <ds:schemaRef ds:uri="http://schemas.openxmlformats.org/officeDocument/2006/bibliography"/>
   </ds:schemaRefs>

</xml_diff>